<commit_message>
NPC dialogue and responces/choices fix
</commit_message>
<xml_diff>
--- a/docs/word/Plan.docx
+++ b/docs/word/Plan.docx
@@ -5,14 +5,111 @@
     <w:p>
       <w:pPr>
         <w:ind w:left="720" w:hanging="360"/>
-      </w:pPr>
-      <w:r>
+        <w:rPr>
+          <w:rFonts w:ascii="Times New Roman" w:hAnsi="Times New Roman" w:cs="Times New Roman"/>
+          <w:b/>
+          <w:bCs/>
+          <w:sz w:val="36"/>
+          <w:szCs w:val="36"/>
+        </w:rPr>
+      </w:pPr>
+      <w:r>
+        <w:rPr>
+          <w:rFonts w:ascii="Times New Roman" w:hAnsi="Times New Roman" w:cs="Times New Roman"/>
+          <w:b/>
+          <w:bCs/>
+          <w:sz w:val="36"/>
+          <w:szCs w:val="36"/>
+        </w:rPr>
+        <w:t xml:space="preserve">Code </w:t>
+      </w:r>
+      <w:r>
+        <w:rPr>
+          <w:rFonts w:ascii="Times New Roman" w:hAnsi="Times New Roman" w:cs="Times New Roman"/>
+          <w:b/>
+          <w:bCs/>
+          <w:sz w:val="36"/>
+          <w:szCs w:val="36"/>
+        </w:rPr>
         <w:t>Plan:</w:t>
       </w:r>
     </w:p>
     <w:p>
       <w:pPr>
         <w:pStyle w:val="ListParagraph"/>
+        <w:rPr>
+          <w:rFonts w:ascii="Times New Roman" w:hAnsi="Times New Roman" w:cs="Times New Roman"/>
+        </w:rPr>
+      </w:pPr>
+    </w:p>
+    <w:p>
+      <w:pPr>
+        <w:pStyle w:val="ListParagraph"/>
+        <w:rPr>
+          <w:rFonts w:ascii="Times New Roman" w:hAnsi="Times New Roman" w:cs="Times New Roman"/>
+          <w:b/>
+          <w:bCs/>
+        </w:rPr>
+      </w:pPr>
+      <w:r>
+        <w:rPr>
+          <w:rFonts w:ascii="Times New Roman" w:hAnsi="Times New Roman" w:cs="Times New Roman"/>
+          <w:b/>
+          <w:bCs/>
+        </w:rPr>
+        <w:t xml:space="preserve">Stage 1 </w:t>
+      </w:r>
+      <w:r>
+        <w:rPr>
+          <w:rFonts w:ascii="Times New Roman" w:hAnsi="Times New Roman" w:cs="Times New Roman"/>
+          <w:b/>
+          <w:bCs/>
+        </w:rPr>
+        <w:t>(</w:t>
+      </w:r>
+      <w:r>
+        <w:rPr>
+          <w:rFonts w:ascii="Times New Roman" w:hAnsi="Times New Roman" w:cs="Times New Roman"/>
+          <w:b/>
+          <w:bCs/>
+        </w:rPr>
+        <w:t>week 1 – 1.5</w:t>
+      </w:r>
+      <w:r>
+        <w:rPr>
+          <w:rFonts w:ascii="Times New Roman" w:hAnsi="Times New Roman" w:cs="Times New Roman"/>
+          <w:b/>
+          <w:bCs/>
+        </w:rPr>
+        <w:t>)</w:t>
+      </w:r>
+    </w:p>
+    <w:p>
+      <w:pPr>
+        <w:pStyle w:val="ListParagraph"/>
+        <w:rPr>
+          <w:rFonts w:ascii="Times New Roman" w:hAnsi="Times New Roman" w:cs="Times New Roman"/>
+          <w:b/>
+          <w:bCs/>
+        </w:rPr>
+      </w:pPr>
+      <w:r>
+        <w:rPr>
+          <w:rFonts w:ascii="Times New Roman" w:hAnsi="Times New Roman" w:cs="Times New Roman"/>
+          <w:b/>
+          <w:bCs/>
+        </w:rPr>
+        <w:t>(finished)</w:t>
+      </w:r>
+    </w:p>
+    <w:p>
+      <w:pPr>
+        <w:pStyle w:val="ListParagraph"/>
+        <w:rPr>
+          <w:rFonts w:ascii="Times New Roman" w:hAnsi="Times New Roman" w:cs="Times New Roman"/>
+          <w:b/>
+          <w:bCs/>
+        </w:rPr>
       </w:pPr>
     </w:p>
     <w:p>
@@ -22,14 +119,21 @@
           <w:ilvl w:val="0"/>
           <w:numId w:val="3"/>
         </w:numPr>
+        <w:rPr>
+          <w:rFonts w:ascii="Times New Roman" w:hAnsi="Times New Roman" w:cs="Times New Roman"/>
+        </w:rPr>
       </w:pPr>
       <w:proofErr w:type="spellStart"/>
       <w:r>
+        <w:rPr>
+          <w:rFonts w:ascii="Times New Roman" w:hAnsi="Times New Roman" w:cs="Times New Roman"/>
+        </w:rPr>
         <w:t>GameManager</w:t>
       </w:r>
       <w:proofErr w:type="spellEnd"/>
       <w:r>
         <w:rPr>
+          <w:rFonts w:ascii="Times New Roman" w:hAnsi="Times New Roman" w:cs="Times New Roman"/>
           <w:lang w:val="uk-UA"/>
         </w:rPr>
         <w:t xml:space="preserve"> +</w:t>
@@ -42,38 +146,63 @@
           <w:ilvl w:val="0"/>
           <w:numId w:val="3"/>
         </w:numPr>
+        <w:rPr>
+          <w:rFonts w:ascii="Times New Roman" w:hAnsi="Times New Roman" w:cs="Times New Roman"/>
+        </w:rPr>
       </w:pPr>
       <w:proofErr w:type="spellStart"/>
       <w:r>
+        <w:rPr>
+          <w:rFonts w:ascii="Times New Roman" w:hAnsi="Times New Roman" w:cs="Times New Roman"/>
+        </w:rPr>
         <w:t>GameState</w:t>
       </w:r>
       <w:proofErr w:type="spellEnd"/>
       <w:r>
+        <w:rPr>
+          <w:rFonts w:ascii="Times New Roman" w:hAnsi="Times New Roman" w:cs="Times New Roman"/>
+        </w:rPr>
         <w:t xml:space="preserve">: </w:t>
       </w:r>
       <w:proofErr w:type="spellStart"/>
       <w:r>
+        <w:rPr>
+          <w:rFonts w:ascii="Times New Roman" w:hAnsi="Times New Roman" w:cs="Times New Roman"/>
+        </w:rPr>
         <w:t>mapstate</w:t>
       </w:r>
       <w:proofErr w:type="spellEnd"/>
       <w:r>
+        <w:rPr>
+          <w:rFonts w:ascii="Times New Roman" w:hAnsi="Times New Roman" w:cs="Times New Roman"/>
+        </w:rPr>
         <w:t xml:space="preserve">, </w:t>
       </w:r>
       <w:proofErr w:type="spellStart"/>
       <w:r>
+        <w:rPr>
+          <w:rFonts w:ascii="Times New Roman" w:hAnsi="Times New Roman" w:cs="Times New Roman"/>
+        </w:rPr>
         <w:t>playstate</w:t>
       </w:r>
       <w:proofErr w:type="spellEnd"/>
       <w:r>
+        <w:rPr>
+          <w:rFonts w:ascii="Times New Roman" w:hAnsi="Times New Roman" w:cs="Times New Roman"/>
+        </w:rPr>
         <w:t xml:space="preserve">, </w:t>
       </w:r>
       <w:proofErr w:type="spellStart"/>
       <w:r>
+        <w:rPr>
+          <w:rFonts w:ascii="Times New Roman" w:hAnsi="Times New Roman" w:cs="Times New Roman"/>
+        </w:rPr>
         <w:t>battlestate</w:t>
       </w:r>
       <w:proofErr w:type="spellEnd"/>
       <w:r>
         <w:rPr>
+          <w:rFonts w:ascii="Times New Roman" w:hAnsi="Times New Roman" w:cs="Times New Roman"/>
           <w:lang w:val="uk-UA"/>
         </w:rPr>
         <w:t xml:space="preserve"> +-</w:t>
@@ -87,18 +216,18 @@
           <w:numId w:val="3"/>
         </w:numPr>
         <w:rPr>
-          <w:strike/>
-        </w:rPr>
-      </w:pPr>
-      <w:r>
-        <w:rPr>
-          <w:strike/>
+          <w:rFonts w:ascii="Times New Roman" w:hAnsi="Times New Roman" w:cs="Times New Roman"/>
+        </w:rPr>
+      </w:pPr>
+      <w:r>
+        <w:rPr>
+          <w:rFonts w:ascii="Times New Roman" w:hAnsi="Times New Roman" w:cs="Times New Roman"/>
         </w:rPr>
         <w:t>Map contains Room contains Tile</w:t>
       </w:r>
       <w:r>
         <w:rPr>
-          <w:strike/>
+          <w:rFonts w:ascii="Times New Roman" w:hAnsi="Times New Roman" w:cs="Times New Roman"/>
           <w:lang w:val="uk-UA"/>
         </w:rPr>
         <w:t xml:space="preserve"> +</w:t>
@@ -111,12 +240,19 @@
           <w:ilvl w:val="0"/>
           <w:numId w:val="3"/>
         </w:numPr>
-      </w:pPr>
-      <w:r>
+        <w:rPr>
+          <w:rFonts w:ascii="Times New Roman" w:hAnsi="Times New Roman" w:cs="Times New Roman"/>
+        </w:rPr>
+      </w:pPr>
+      <w:r>
+        <w:rPr>
+          <w:rFonts w:ascii="Times New Roman" w:hAnsi="Times New Roman" w:cs="Times New Roman"/>
+        </w:rPr>
         <w:t>Player</w:t>
       </w:r>
       <w:r>
         <w:rPr>
+          <w:rFonts w:ascii="Times New Roman" w:hAnsi="Times New Roman" w:cs="Times New Roman"/>
           <w:lang w:val="uk-UA"/>
         </w:rPr>
         <w:t xml:space="preserve"> +</w:t>
@@ -129,14 +265,21 @@
           <w:ilvl w:val="0"/>
           <w:numId w:val="3"/>
         </w:numPr>
+        <w:rPr>
+          <w:rFonts w:ascii="Times New Roman" w:hAnsi="Times New Roman" w:cs="Times New Roman"/>
+        </w:rPr>
       </w:pPr>
       <w:proofErr w:type="spellStart"/>
       <w:r>
+        <w:rPr>
+          <w:rFonts w:ascii="Times New Roman" w:hAnsi="Times New Roman" w:cs="Times New Roman"/>
+        </w:rPr>
         <w:t>InputManager</w:t>
       </w:r>
       <w:proofErr w:type="spellEnd"/>
       <w:r>
         <w:rPr>
+          <w:rFonts w:ascii="Times New Roman" w:hAnsi="Times New Roman" w:cs="Times New Roman"/>
           <w:lang w:val="uk-UA"/>
         </w:rPr>
         <w:t xml:space="preserve"> +</w:t>
@@ -149,14 +292,21 @@
           <w:ilvl w:val="0"/>
           <w:numId w:val="3"/>
         </w:numPr>
+        <w:rPr>
+          <w:rFonts w:ascii="Times New Roman" w:hAnsi="Times New Roman" w:cs="Times New Roman"/>
+        </w:rPr>
       </w:pPr>
       <w:proofErr w:type="spellStart"/>
       <w:r>
+        <w:rPr>
+          <w:rFonts w:ascii="Times New Roman" w:hAnsi="Times New Roman" w:cs="Times New Roman"/>
+        </w:rPr>
         <w:t>CollisionManager</w:t>
       </w:r>
       <w:proofErr w:type="spellEnd"/>
       <w:r>
         <w:rPr>
+          <w:rFonts w:ascii="Times New Roman" w:hAnsi="Times New Roman" w:cs="Times New Roman"/>
           <w:lang w:val="uk-UA"/>
         </w:rPr>
         <w:t xml:space="preserve"> +</w:t>
@@ -169,14 +319,21 @@
           <w:ilvl w:val="0"/>
           <w:numId w:val="3"/>
         </w:numPr>
+        <w:rPr>
+          <w:rFonts w:ascii="Times New Roman" w:hAnsi="Times New Roman" w:cs="Times New Roman"/>
+        </w:rPr>
       </w:pPr>
       <w:proofErr w:type="spellStart"/>
       <w:r>
+        <w:rPr>
+          <w:rFonts w:ascii="Times New Roman" w:hAnsi="Times New Roman" w:cs="Times New Roman"/>
+        </w:rPr>
         <w:t>AssetSetter</w:t>
       </w:r>
       <w:proofErr w:type="spellEnd"/>
       <w:r>
         <w:rPr>
+          <w:rFonts w:ascii="Times New Roman" w:hAnsi="Times New Roman" w:cs="Times New Roman"/>
           <w:lang w:val="uk-UA"/>
         </w:rPr>
         <w:t xml:space="preserve"> +</w:t>
@@ -189,12 +346,19 @@
           <w:ilvl w:val="0"/>
           <w:numId w:val="3"/>
         </w:numPr>
-      </w:pPr>
-      <w:r>
+        <w:rPr>
+          <w:rFonts w:ascii="Times New Roman" w:hAnsi="Times New Roman" w:cs="Times New Roman"/>
+        </w:rPr>
+      </w:pPr>
+      <w:r>
+        <w:rPr>
+          <w:rFonts w:ascii="Times New Roman" w:hAnsi="Times New Roman" w:cs="Times New Roman"/>
+        </w:rPr>
         <w:t>Camera</w:t>
       </w:r>
       <w:r>
         <w:rPr>
+          <w:rFonts w:ascii="Times New Roman" w:hAnsi="Times New Roman" w:cs="Times New Roman"/>
           <w:lang w:val="uk-UA"/>
         </w:rPr>
         <w:t xml:space="preserve"> +</w:t>
@@ -207,23 +371,39 @@
           <w:ilvl w:val="0"/>
           <w:numId w:val="3"/>
         </w:numPr>
-      </w:pPr>
-      <w:r>
+        <w:rPr>
+          <w:rFonts w:ascii="Times New Roman" w:hAnsi="Times New Roman" w:cs="Times New Roman"/>
+        </w:rPr>
+      </w:pPr>
+      <w:r>
+        <w:rPr>
+          <w:rFonts w:ascii="Times New Roman" w:hAnsi="Times New Roman" w:cs="Times New Roman"/>
+        </w:rPr>
         <w:t xml:space="preserve">Entity, </w:t>
       </w:r>
       <w:r>
+        <w:rPr>
+          <w:rFonts w:ascii="Times New Roman" w:hAnsi="Times New Roman" w:cs="Times New Roman"/>
+        </w:rPr>
         <w:t xml:space="preserve">Body, </w:t>
       </w:r>
       <w:r>
+        <w:rPr>
+          <w:rFonts w:ascii="Times New Roman" w:hAnsi="Times New Roman" w:cs="Times New Roman"/>
+        </w:rPr>
         <w:t xml:space="preserve">Object, Mob, </w:t>
       </w:r>
       <w:proofErr w:type="spellStart"/>
       <w:r>
+        <w:rPr>
+          <w:rFonts w:ascii="Times New Roman" w:hAnsi="Times New Roman" w:cs="Times New Roman"/>
+        </w:rPr>
         <w:t>GroupMember</w:t>
       </w:r>
       <w:proofErr w:type="spellEnd"/>
       <w:r>
         <w:rPr>
+          <w:rFonts w:ascii="Times New Roman" w:hAnsi="Times New Roman" w:cs="Times New Roman"/>
           <w:lang w:val="uk-UA"/>
         </w:rPr>
         <w:t xml:space="preserve"> +-</w:t>
@@ -236,8 +416,14 @@
           <w:ilvl w:val="0"/>
           <w:numId w:val="3"/>
         </w:numPr>
-      </w:pPr>
-      <w:r>
+        <w:rPr>
+          <w:rFonts w:ascii="Times New Roman" w:hAnsi="Times New Roman" w:cs="Times New Roman"/>
+        </w:rPr>
+      </w:pPr>
+      <w:r>
+        <w:rPr>
+          <w:rFonts w:ascii="Times New Roman" w:hAnsi="Times New Roman" w:cs="Times New Roman"/>
+        </w:rPr>
         <w:t>A*Pathfinding</w:t>
       </w:r>
     </w:p>
@@ -248,9 +434,15 @@
           <w:ilvl w:val="0"/>
           <w:numId w:val="3"/>
         </w:numPr>
+        <w:rPr>
+          <w:rFonts w:ascii="Times New Roman" w:hAnsi="Times New Roman" w:cs="Times New Roman"/>
+        </w:rPr>
       </w:pPr>
       <w:proofErr w:type="spellStart"/>
       <w:r>
+        <w:rPr>
+          <w:rFonts w:ascii="Times New Roman" w:hAnsi="Times New Roman" w:cs="Times New Roman"/>
+        </w:rPr>
         <w:t>UIManager</w:t>
       </w:r>
       <w:proofErr w:type="spellEnd"/>
@@ -262,93 +454,752 @@
           <w:ilvl w:val="0"/>
           <w:numId w:val="3"/>
         </w:numPr>
-      </w:pPr>
-      <w:r>
+        <w:rPr>
+          <w:rFonts w:ascii="Times New Roman" w:hAnsi="Times New Roman" w:cs="Times New Roman"/>
+        </w:rPr>
+      </w:pPr>
+      <w:r>
+        <w:rPr>
+          <w:rFonts w:ascii="Times New Roman" w:hAnsi="Times New Roman" w:cs="Times New Roman"/>
+        </w:rPr>
         <w:t xml:space="preserve">Other </w:t>
       </w:r>
       <w:proofErr w:type="spellStart"/>
       <w:r>
+        <w:rPr>
+          <w:rFonts w:ascii="Times New Roman" w:hAnsi="Times New Roman" w:cs="Times New Roman"/>
+        </w:rPr>
         <w:t>gamestates</w:t>
       </w:r>
       <w:proofErr w:type="spellEnd"/>
       <w:r>
+        <w:rPr>
+          <w:rFonts w:ascii="Times New Roman" w:hAnsi="Times New Roman" w:cs="Times New Roman"/>
+        </w:rPr>
         <w:t xml:space="preserve">: </w:t>
       </w:r>
       <w:proofErr w:type="spellStart"/>
       <w:r>
+        <w:rPr>
+          <w:rFonts w:ascii="Times New Roman" w:hAnsi="Times New Roman" w:cs="Times New Roman"/>
+        </w:rPr>
         <w:t>menustate</w:t>
       </w:r>
       <w:proofErr w:type="spellEnd"/>
       <w:r>
+        <w:rPr>
+          <w:rFonts w:ascii="Times New Roman" w:hAnsi="Times New Roman" w:cs="Times New Roman"/>
+        </w:rPr>
         <w:t xml:space="preserve"> (substates: </w:t>
       </w:r>
       <w:proofErr w:type="spellStart"/>
       <w:r>
+        <w:rPr>
+          <w:rFonts w:ascii="Times New Roman" w:hAnsi="Times New Roman" w:cs="Times New Roman"/>
+        </w:rPr>
         <w:t>inventorystate</w:t>
       </w:r>
       <w:proofErr w:type="spellEnd"/>
       <w:r>
+        <w:rPr>
+          <w:rFonts w:ascii="Times New Roman" w:hAnsi="Times New Roman" w:cs="Times New Roman"/>
+        </w:rPr>
         <w:t>)</w:t>
       </w:r>
-    </w:p>
-    <w:p>
-      <w:pPr>
-        <w:pStyle w:val="ListParagraph"/>
-        <w:numPr>
-          <w:ilvl w:val="0"/>
-          <w:numId w:val="3"/>
-        </w:numPr>
-      </w:pPr>
-      <w:r>
-        <w:t>//</w:t>
-      </w:r>
-    </w:p>
-    <w:p>
-      <w:pPr>
-        <w:pStyle w:val="ListParagraph"/>
-        <w:numPr>
-          <w:ilvl w:val="0"/>
-          <w:numId w:val="3"/>
-        </w:numPr>
-      </w:pPr>
-      <w:r>
-        <w:t>Battle</w:t>
-      </w:r>
-    </w:p>
-    <w:p>
-      <w:pPr>
-        <w:pStyle w:val="ListParagraph"/>
-        <w:numPr>
-          <w:ilvl w:val="0"/>
-          <w:numId w:val="3"/>
-        </w:numPr>
-      </w:pPr>
+      <w:r>
+        <w:rPr>
+          <w:rFonts w:ascii="Times New Roman" w:hAnsi="Times New Roman" w:cs="Times New Roman"/>
+        </w:rPr>
+        <w:t xml:space="preserve"> </w:t>
+      </w:r>
+      <w:r>
+        <w:rPr>
+          <w:rFonts w:ascii="Times New Roman" w:hAnsi="Times New Roman" w:cs="Times New Roman"/>
+          <w:b/>
+          <w:bCs/>
+        </w:rPr>
+        <w:t>(</w:t>
+      </w:r>
+      <w:r>
+        <w:rPr>
+          <w:rFonts w:ascii="Times New Roman" w:hAnsi="Times New Roman" w:cs="Times New Roman"/>
+          <w:b/>
+          <w:bCs/>
+          <w:lang w:val="ru-RU"/>
+        </w:rPr>
+        <w:t>смотр</w:t>
+      </w:r>
+      <w:r>
+        <w:rPr>
+          <w:rFonts w:ascii="Times New Roman" w:hAnsi="Times New Roman" w:cs="Times New Roman"/>
+          <w:b/>
+          <w:bCs/>
+        </w:rPr>
+        <w:t xml:space="preserve">. </w:t>
+      </w:r>
       <w:proofErr w:type="spellStart"/>
       <w:r>
+        <w:rPr>
+          <w:rFonts w:ascii="Times New Roman" w:hAnsi="Times New Roman" w:cs="Times New Roman"/>
+          <w:b/>
+          <w:bCs/>
+        </w:rPr>
+        <w:t>Globals.GameState</w:t>
+      </w:r>
+      <w:proofErr w:type="spellEnd"/>
+      <w:r>
+        <w:rPr>
+          <w:rFonts w:ascii="Times New Roman" w:hAnsi="Times New Roman" w:cs="Times New Roman"/>
+          <w:b/>
+          <w:bCs/>
+        </w:rPr>
+        <w:t>)</w:t>
+      </w:r>
+    </w:p>
+    <w:p>
+      <w:pPr>
+        <w:pStyle w:val="ListParagraph"/>
+        <w:rPr>
+          <w:rFonts w:ascii="Times New Roman" w:hAnsi="Times New Roman" w:cs="Times New Roman"/>
+        </w:rPr>
+      </w:pPr>
+    </w:p>
+    <w:p>
+      <w:pPr>
+        <w:pStyle w:val="ListParagraph"/>
+        <w:rPr>
+          <w:rFonts w:ascii="Times New Roman" w:hAnsi="Times New Roman" w:cs="Times New Roman"/>
+        </w:rPr>
+      </w:pPr>
+    </w:p>
+    <w:p>
+      <w:pPr>
+        <w:pStyle w:val="ListParagraph"/>
+        <w:rPr>
+          <w:rFonts w:ascii="Times New Roman" w:hAnsi="Times New Roman" w:cs="Times New Roman"/>
+          <w:b/>
+          <w:bCs/>
+        </w:rPr>
+      </w:pPr>
+      <w:r>
+        <w:rPr>
+          <w:rFonts w:ascii="Times New Roman" w:hAnsi="Times New Roman" w:cs="Times New Roman"/>
+          <w:b/>
+          <w:bCs/>
+        </w:rPr>
+        <w:t xml:space="preserve">Stage </w:t>
+      </w:r>
+      <w:r>
+        <w:rPr>
+          <w:rFonts w:ascii="Times New Roman" w:hAnsi="Times New Roman" w:cs="Times New Roman"/>
+          <w:b/>
+          <w:bCs/>
+        </w:rPr>
+        <w:t>2</w:t>
+      </w:r>
+      <w:r>
+        <w:rPr>
+          <w:rFonts w:ascii="Times New Roman" w:hAnsi="Times New Roman" w:cs="Times New Roman"/>
+          <w:b/>
+          <w:bCs/>
+        </w:rPr>
+        <w:t xml:space="preserve"> (</w:t>
+      </w:r>
+      <w:r>
+        <w:rPr>
+          <w:rFonts w:ascii="Times New Roman" w:hAnsi="Times New Roman" w:cs="Times New Roman"/>
+          <w:b/>
+          <w:bCs/>
+        </w:rPr>
+        <w:t xml:space="preserve">week </w:t>
+      </w:r>
+      <w:r>
+        <w:rPr>
+          <w:rFonts w:ascii="Times New Roman" w:hAnsi="Times New Roman" w:cs="Times New Roman"/>
+          <w:b/>
+          <w:bCs/>
+        </w:rPr>
+        <w:t xml:space="preserve">2 – </w:t>
+      </w:r>
+      <w:r>
+        <w:rPr>
+          <w:rFonts w:ascii="Times New Roman" w:hAnsi="Times New Roman" w:cs="Times New Roman"/>
+          <w:b/>
+          <w:bCs/>
+        </w:rPr>
+        <w:t>2.5</w:t>
+      </w:r>
+      <w:r>
+        <w:rPr>
+          <w:rFonts w:ascii="Times New Roman" w:hAnsi="Times New Roman" w:cs="Times New Roman"/>
+          <w:b/>
+          <w:bCs/>
+        </w:rPr>
+        <w:t>)</w:t>
+      </w:r>
+    </w:p>
+    <w:p>
+      <w:pPr>
+        <w:pStyle w:val="ListParagraph"/>
+        <w:rPr>
+          <w:rFonts w:ascii="Times New Roman" w:hAnsi="Times New Roman" w:cs="Times New Roman"/>
+          <w:b/>
+          <w:bCs/>
+        </w:rPr>
+      </w:pPr>
+      <w:r>
+        <w:rPr>
+          <w:rFonts w:ascii="Times New Roman" w:hAnsi="Times New Roman" w:cs="Times New Roman"/>
+          <w:b/>
+          <w:bCs/>
+        </w:rPr>
+        <w:t>(finished)</w:t>
+      </w:r>
+    </w:p>
+    <w:p>
+      <w:pPr>
+        <w:pStyle w:val="ListParagraph"/>
+        <w:rPr>
+          <w:rFonts w:ascii="Times New Roman" w:hAnsi="Times New Roman" w:cs="Times New Roman"/>
+        </w:rPr>
+      </w:pPr>
+    </w:p>
+    <w:p>
+      <w:pPr>
+        <w:pStyle w:val="ListParagraph"/>
+        <w:numPr>
+          <w:ilvl w:val="0"/>
+          <w:numId w:val="4"/>
+        </w:numPr>
+        <w:rPr>
+          <w:rFonts w:ascii="Times New Roman" w:hAnsi="Times New Roman" w:cs="Times New Roman"/>
+        </w:rPr>
+      </w:pPr>
+      <w:r>
+        <w:rPr>
+          <w:rFonts w:ascii="Times New Roman" w:hAnsi="Times New Roman" w:cs="Times New Roman"/>
+        </w:rPr>
+        <w:t>Sprites and Animations</w:t>
+      </w:r>
+    </w:p>
+    <w:p>
+      <w:pPr>
+        <w:pStyle w:val="ListParagraph"/>
+        <w:numPr>
+          <w:ilvl w:val="0"/>
+          <w:numId w:val="4"/>
+        </w:numPr>
+        <w:rPr>
+          <w:rFonts w:ascii="Times New Roman" w:hAnsi="Times New Roman" w:cs="Times New Roman"/>
+        </w:rPr>
+      </w:pPr>
+      <w:r>
+        <w:rPr>
+          <w:rFonts w:ascii="Times New Roman" w:hAnsi="Times New Roman" w:cs="Times New Roman"/>
+        </w:rPr>
+        <w:t>In-Game menu</w:t>
+      </w:r>
+    </w:p>
+    <w:p>
+      <w:pPr>
+        <w:pStyle w:val="ListParagraph"/>
+        <w:numPr>
+          <w:ilvl w:val="0"/>
+          <w:numId w:val="4"/>
+        </w:numPr>
+        <w:rPr>
+          <w:rFonts w:ascii="Times New Roman" w:hAnsi="Times New Roman" w:cs="Times New Roman"/>
+        </w:rPr>
+      </w:pPr>
+      <w:r>
+        <w:rPr>
+          <w:rFonts w:ascii="Times New Roman" w:hAnsi="Times New Roman" w:cs="Times New Roman"/>
+        </w:rPr>
+        <w:t>Config Management</w:t>
+      </w:r>
+    </w:p>
+    <w:p>
+      <w:pPr>
+        <w:pStyle w:val="ListParagraph"/>
+        <w:numPr>
+          <w:ilvl w:val="0"/>
+          <w:numId w:val="4"/>
+        </w:numPr>
+        <w:rPr>
+          <w:rFonts w:ascii="Times New Roman" w:hAnsi="Times New Roman" w:cs="Times New Roman"/>
+        </w:rPr>
+      </w:pPr>
+      <w:r>
+        <w:rPr>
+          <w:rFonts w:ascii="Times New Roman" w:hAnsi="Times New Roman" w:cs="Times New Roman"/>
+        </w:rPr>
+        <w:t>Main Menu</w:t>
+      </w:r>
+    </w:p>
+    <w:p>
+      <w:pPr>
+        <w:pStyle w:val="ListParagraph"/>
+        <w:numPr>
+          <w:ilvl w:val="0"/>
+          <w:numId w:val="4"/>
+        </w:numPr>
+        <w:rPr>
+          <w:rFonts w:ascii="Times New Roman" w:hAnsi="Times New Roman" w:cs="Times New Roman"/>
+        </w:rPr>
+      </w:pPr>
+      <w:r>
+        <w:rPr>
+          <w:rFonts w:ascii="Times New Roman" w:hAnsi="Times New Roman" w:cs="Times New Roman"/>
+        </w:rPr>
+        <w:t xml:space="preserve">NPC and </w:t>
+      </w:r>
+      <w:proofErr w:type="spellStart"/>
+      <w:r>
+        <w:rPr>
+          <w:rFonts w:ascii="Times New Roman" w:hAnsi="Times New Roman" w:cs="Times New Roman"/>
+        </w:rPr>
+        <w:t>Interractions</w:t>
+      </w:r>
+      <w:proofErr w:type="spellEnd"/>
+    </w:p>
+    <w:p>
+      <w:pPr>
+        <w:pStyle w:val="ListParagraph"/>
+        <w:numPr>
+          <w:ilvl w:val="0"/>
+          <w:numId w:val="4"/>
+        </w:numPr>
+        <w:rPr>
+          <w:rFonts w:ascii="Times New Roman" w:hAnsi="Times New Roman" w:cs="Times New Roman"/>
+        </w:rPr>
+      </w:pPr>
+      <w:r>
+        <w:rPr>
+          <w:rFonts w:ascii="Times New Roman" w:hAnsi="Times New Roman" w:cs="Times New Roman"/>
+        </w:rPr>
+        <w:t>Inventory Management</w:t>
+      </w:r>
+    </w:p>
+    <w:p>
+      <w:pPr>
+        <w:pStyle w:val="ListParagraph"/>
+        <w:numPr>
+          <w:ilvl w:val="0"/>
+          <w:numId w:val="4"/>
+        </w:numPr>
+        <w:rPr>
+          <w:rFonts w:ascii="Times New Roman" w:hAnsi="Times New Roman" w:cs="Times New Roman"/>
+        </w:rPr>
+      </w:pPr>
+      <w:r>
+        <w:rPr>
+          <w:rFonts w:ascii="Times New Roman" w:hAnsi="Times New Roman" w:cs="Times New Roman"/>
+        </w:rPr>
+        <w:t>Quest Management</w:t>
+      </w:r>
+    </w:p>
+    <w:p>
+      <w:pPr>
+        <w:pStyle w:val="ListParagraph"/>
+        <w:numPr>
+          <w:ilvl w:val="0"/>
+          <w:numId w:val="4"/>
+        </w:numPr>
+        <w:rPr>
+          <w:rFonts w:ascii="Times New Roman" w:hAnsi="Times New Roman" w:cs="Times New Roman"/>
+        </w:rPr>
+      </w:pPr>
+      <w:r>
+        <w:rPr>
+          <w:rFonts w:ascii="Times New Roman" w:hAnsi="Times New Roman" w:cs="Times New Roman"/>
+        </w:rPr>
+        <w:t>Dialogue Management</w:t>
+      </w:r>
+    </w:p>
+    <w:p>
+      <w:pPr>
+        <w:pStyle w:val="ListParagraph"/>
+        <w:numPr>
+          <w:ilvl w:val="0"/>
+          <w:numId w:val="4"/>
+        </w:numPr>
+        <w:rPr>
+          <w:rFonts w:ascii="Times New Roman" w:hAnsi="Times New Roman" w:cs="Times New Roman"/>
+        </w:rPr>
+      </w:pPr>
+      <w:proofErr w:type="spellStart"/>
+      <w:r>
+        <w:rPr>
+          <w:rFonts w:ascii="Times New Roman" w:hAnsi="Times New Roman" w:cs="Times New Roman"/>
+        </w:rPr>
         <w:t>SaveManager</w:t>
       </w:r>
       <w:proofErr w:type="spellEnd"/>
       <w:r>
         <w:rPr>
+          <w:rFonts w:ascii="Times New Roman" w:hAnsi="Times New Roman" w:cs="Times New Roman"/>
           <w:lang w:val="uk-UA"/>
         </w:rPr>
         <w:t xml:space="preserve"> +-</w:t>
       </w:r>
-    </w:p>
-    <w:p>
-      <w:pPr>
-        <w:pStyle w:val="ListParagraph"/>
-        <w:numPr>
-          <w:ilvl w:val="0"/>
-          <w:numId w:val="3"/>
-        </w:numPr>
-        <w:rPr>
+      <w:r>
+        <w:rPr>
+          <w:rFonts w:ascii="Times New Roman" w:hAnsi="Times New Roman" w:cs="Times New Roman"/>
+        </w:rPr>
+        <w:t xml:space="preserve"> </w:t>
+      </w:r>
+      <w:r>
+        <w:rPr>
+          <w:rFonts w:ascii="Times New Roman" w:hAnsi="Times New Roman" w:cs="Times New Roman"/>
+          <w:b/>
+          <w:bCs/>
+        </w:rPr>
+        <w:t>(</w:t>
+      </w:r>
+      <w:r>
+        <w:rPr>
+          <w:rFonts w:ascii="Times New Roman" w:hAnsi="Times New Roman" w:cs="Times New Roman"/>
+          <w:b/>
+          <w:bCs/>
+          <w:lang w:val="ru-RU"/>
+        </w:rPr>
+        <w:t>смотр</w:t>
+      </w:r>
+      <w:r>
+        <w:rPr>
+          <w:rFonts w:ascii="Times New Roman" w:hAnsi="Times New Roman" w:cs="Times New Roman"/>
+          <w:b/>
+          <w:bCs/>
+        </w:rPr>
+        <w:t xml:space="preserve">. </w:t>
+      </w:r>
+      <w:proofErr w:type="spellStart"/>
+      <w:r>
+        <w:rPr>
+          <w:rFonts w:ascii="Times New Roman" w:hAnsi="Times New Roman" w:cs="Times New Roman"/>
+          <w:b/>
+          <w:bCs/>
+        </w:rPr>
+        <w:t>Globals.mapReader</w:t>
+      </w:r>
+      <w:proofErr w:type="spellEnd"/>
+      <w:r>
+        <w:rPr>
+          <w:rFonts w:ascii="Times New Roman" w:hAnsi="Times New Roman" w:cs="Times New Roman"/>
+          <w:b/>
+          <w:bCs/>
+        </w:rPr>
+        <w:t>)</w:t>
+      </w:r>
+    </w:p>
+    <w:p>
+      <w:pPr>
+        <w:pStyle w:val="ListParagraph"/>
+        <w:numPr>
+          <w:ilvl w:val="0"/>
+          <w:numId w:val="4"/>
+        </w:numPr>
+        <w:rPr>
+          <w:rFonts w:ascii="Times New Roman" w:hAnsi="Times New Roman" w:cs="Times New Roman"/>
+        </w:rPr>
+      </w:pPr>
+      <w:r>
+        <w:rPr>
+          <w:rFonts w:ascii="Times New Roman" w:hAnsi="Times New Roman" w:cs="Times New Roman"/>
+        </w:rPr>
+        <w:t>Other fixes</w:t>
+      </w:r>
+    </w:p>
+    <w:p>
+      <w:pPr>
+        <w:pStyle w:val="ListParagraph"/>
+        <w:rPr>
+          <w:rFonts w:ascii="Times New Roman" w:hAnsi="Times New Roman" w:cs="Times New Roman"/>
+        </w:rPr>
+      </w:pPr>
+    </w:p>
+    <w:p>
+      <w:pPr>
+        <w:pStyle w:val="ListParagraph"/>
+        <w:rPr>
+          <w:rFonts w:ascii="Times New Roman" w:hAnsi="Times New Roman" w:cs="Times New Roman"/>
+        </w:rPr>
+      </w:pPr>
+    </w:p>
+    <w:p>
+      <w:pPr>
+        <w:pStyle w:val="ListParagraph"/>
+        <w:rPr>
+          <w:rFonts w:ascii="Times New Roman" w:hAnsi="Times New Roman" w:cs="Times New Roman"/>
+          <w:b/>
+          <w:bCs/>
+        </w:rPr>
+      </w:pPr>
+      <w:r>
+        <w:rPr>
+          <w:rFonts w:ascii="Times New Roman" w:hAnsi="Times New Roman" w:cs="Times New Roman"/>
+          <w:b/>
+          <w:bCs/>
+        </w:rPr>
+        <w:t>Stage 3 (</w:t>
+      </w:r>
+      <w:r>
+        <w:rPr>
+          <w:rFonts w:ascii="Times New Roman" w:hAnsi="Times New Roman" w:cs="Times New Roman"/>
+          <w:b/>
+          <w:bCs/>
+        </w:rPr>
+        <w:t>week 2.5 – 4)</w:t>
+      </w:r>
+    </w:p>
+    <w:p>
+      <w:pPr>
+        <w:pStyle w:val="ListParagraph"/>
+        <w:rPr>
+          <w:rFonts w:ascii="Times New Roman" w:hAnsi="Times New Roman" w:cs="Times New Roman"/>
+          <w:b/>
+          <w:bCs/>
+        </w:rPr>
+      </w:pPr>
+      <w:r>
+        <w:rPr>
+          <w:rFonts w:ascii="Times New Roman" w:hAnsi="Times New Roman" w:cs="Times New Roman"/>
+          <w:b/>
+          <w:bCs/>
+        </w:rPr>
+        <w:t>(current)</w:t>
+      </w:r>
+    </w:p>
+    <w:p>
+      <w:pPr>
+        <w:pStyle w:val="ListParagraph"/>
+        <w:rPr>
+          <w:rFonts w:ascii="Times New Roman" w:hAnsi="Times New Roman" w:cs="Times New Roman"/>
+          <w:b/>
+          <w:bCs/>
+        </w:rPr>
+      </w:pPr>
+    </w:p>
+    <w:p>
+      <w:pPr>
+        <w:pStyle w:val="ListParagraph"/>
+        <w:numPr>
+          <w:ilvl w:val="0"/>
+          <w:numId w:val="5"/>
+        </w:numPr>
+        <w:rPr>
+          <w:rFonts w:ascii="Times New Roman" w:hAnsi="Times New Roman" w:cs="Times New Roman"/>
+        </w:rPr>
+      </w:pPr>
+      <w:r>
+        <w:rPr>
+          <w:rFonts w:ascii="Times New Roman" w:hAnsi="Times New Roman" w:cs="Times New Roman"/>
+        </w:rPr>
+        <w:t>NPC trade</w:t>
+      </w:r>
+      <w:r>
+        <w:rPr>
+          <w:rFonts w:ascii="Times New Roman" w:hAnsi="Times New Roman" w:cs="Times New Roman"/>
+        </w:rPr>
+        <w:t xml:space="preserve"> and quest giving</w:t>
+      </w:r>
+    </w:p>
+    <w:p>
+      <w:pPr>
+        <w:pStyle w:val="ListParagraph"/>
+        <w:numPr>
+          <w:ilvl w:val="0"/>
+          <w:numId w:val="5"/>
+        </w:numPr>
+        <w:rPr>
+          <w:rFonts w:ascii="Times New Roman" w:hAnsi="Times New Roman" w:cs="Times New Roman"/>
+        </w:rPr>
+      </w:pPr>
+      <w:r>
+        <w:rPr>
+          <w:rFonts w:ascii="Times New Roman" w:hAnsi="Times New Roman" w:cs="Times New Roman"/>
+        </w:rPr>
+        <w:t>b</w:t>
+      </w:r>
+      <w:r>
+        <w:rPr>
+          <w:rFonts w:ascii="Times New Roman" w:hAnsi="Times New Roman" w:cs="Times New Roman"/>
+        </w:rPr>
+        <w:t xml:space="preserve">attle </w:t>
+      </w:r>
+      <w:proofErr w:type="spellStart"/>
+      <w:r>
+        <w:rPr>
+          <w:rFonts w:ascii="Times New Roman" w:hAnsi="Times New Roman" w:cs="Times New Roman"/>
+        </w:rPr>
+        <w:t>G</w:t>
+      </w:r>
+      <w:r>
+        <w:rPr>
+          <w:rFonts w:ascii="Times New Roman" w:hAnsi="Times New Roman" w:cs="Times New Roman"/>
+        </w:rPr>
+        <w:t>ameState</w:t>
+      </w:r>
+      <w:proofErr w:type="spellEnd"/>
+    </w:p>
+    <w:p>
+      <w:pPr>
+        <w:pStyle w:val="ListParagraph"/>
+        <w:numPr>
+          <w:ilvl w:val="0"/>
+          <w:numId w:val="5"/>
+        </w:numPr>
+        <w:rPr>
+          <w:rFonts w:ascii="Times New Roman" w:hAnsi="Times New Roman" w:cs="Times New Roman"/>
+        </w:rPr>
+      </w:pPr>
+      <w:r>
+        <w:rPr>
+          <w:rFonts w:ascii="Times New Roman" w:hAnsi="Times New Roman" w:cs="Times New Roman"/>
+        </w:rPr>
+        <w:t>Pathfinding fix</w:t>
+      </w:r>
+    </w:p>
+    <w:p>
+      <w:pPr>
+        <w:pStyle w:val="ListParagraph"/>
+        <w:rPr>
+          <w:rFonts w:ascii="Times New Roman" w:hAnsi="Times New Roman" w:cs="Times New Roman"/>
+        </w:rPr>
+      </w:pPr>
+    </w:p>
+    <w:p>
+      <w:pPr>
+        <w:pStyle w:val="ListParagraph"/>
+        <w:rPr>
+          <w:rFonts w:ascii="Times New Roman" w:hAnsi="Times New Roman" w:cs="Times New Roman"/>
+        </w:rPr>
+      </w:pPr>
+    </w:p>
+    <w:p>
+      <w:pPr>
+        <w:pStyle w:val="ListParagraph"/>
+        <w:rPr>
+          <w:rFonts w:ascii="Times New Roman" w:hAnsi="Times New Roman" w:cs="Times New Roman"/>
+        </w:rPr>
+      </w:pPr>
+    </w:p>
+    <w:p>
+      <w:pPr>
+        <w:pStyle w:val="ListParagraph"/>
+        <w:rPr>
+          <w:rFonts w:ascii="Times New Roman" w:hAnsi="Times New Roman" w:cs="Times New Roman"/>
+        </w:rPr>
+      </w:pPr>
+    </w:p>
+    <w:p>
+      <w:pPr>
+        <w:pStyle w:val="ListParagraph"/>
+        <w:rPr>
+          <w:rFonts w:ascii="Times New Roman" w:hAnsi="Times New Roman" w:cs="Times New Roman"/>
+        </w:rPr>
+      </w:pPr>
+    </w:p>
+    <w:p>
+      <w:pPr>
+        <w:pStyle w:val="ListParagraph"/>
+        <w:rPr>
+          <w:rFonts w:ascii="Times New Roman" w:hAnsi="Times New Roman" w:cs="Times New Roman"/>
+        </w:rPr>
+      </w:pPr>
+    </w:p>
+    <w:p>
+      <w:pPr>
+        <w:pStyle w:val="ListParagraph"/>
+        <w:rPr>
+          <w:rFonts w:ascii="Times New Roman" w:hAnsi="Times New Roman" w:cs="Times New Roman"/>
+          <w:b/>
+          <w:bCs/>
+        </w:rPr>
+      </w:pPr>
+      <w:r>
+        <w:rPr>
+          <w:rFonts w:ascii="Times New Roman" w:hAnsi="Times New Roman" w:cs="Times New Roman"/>
+          <w:b/>
+          <w:bCs/>
+        </w:rPr>
+        <w:lastRenderedPageBreak/>
+        <w:t xml:space="preserve">Stage </w:t>
+      </w:r>
+      <w:r>
+        <w:rPr>
+          <w:rFonts w:ascii="Times New Roman" w:hAnsi="Times New Roman" w:cs="Times New Roman"/>
+          <w:b/>
+          <w:bCs/>
+        </w:rPr>
+        <w:t>4</w:t>
+      </w:r>
+      <w:r>
+        <w:rPr>
+          <w:rFonts w:ascii="Times New Roman" w:hAnsi="Times New Roman" w:cs="Times New Roman"/>
+          <w:b/>
+          <w:bCs/>
+        </w:rPr>
+        <w:t xml:space="preserve"> (week </w:t>
+      </w:r>
+      <w:r>
+        <w:rPr>
+          <w:rFonts w:ascii="Times New Roman" w:hAnsi="Times New Roman" w:cs="Times New Roman"/>
+          <w:b/>
+          <w:bCs/>
+        </w:rPr>
+        <w:t>4</w:t>
+      </w:r>
+      <w:r>
+        <w:rPr>
+          <w:rFonts w:ascii="Times New Roman" w:hAnsi="Times New Roman" w:cs="Times New Roman"/>
+          <w:b/>
+          <w:bCs/>
+        </w:rPr>
+        <w:t xml:space="preserve"> – </w:t>
+      </w:r>
+      <w:r>
+        <w:rPr>
+          <w:rFonts w:ascii="Times New Roman" w:hAnsi="Times New Roman" w:cs="Times New Roman"/>
+          <w:b/>
+          <w:bCs/>
+        </w:rPr>
+        <w:t>5/6</w:t>
+      </w:r>
+      <w:r>
+        <w:rPr>
+          <w:rFonts w:ascii="Times New Roman" w:hAnsi="Times New Roman" w:cs="Times New Roman"/>
+          <w:b/>
+          <w:bCs/>
+        </w:rPr>
+        <w:t>)</w:t>
+      </w:r>
+    </w:p>
+    <w:p>
+      <w:pPr>
+        <w:pStyle w:val="ListParagraph"/>
+        <w:rPr>
+          <w:rFonts w:ascii="Times New Roman" w:hAnsi="Times New Roman" w:cs="Times New Roman"/>
           <w:highlight w:val="magenta"/>
         </w:rPr>
       </w:pPr>
+    </w:p>
+    <w:p>
+      <w:pPr>
+        <w:pStyle w:val="ListParagraph"/>
+        <w:numPr>
+          <w:ilvl w:val="0"/>
+          <w:numId w:val="6"/>
+        </w:numPr>
+        <w:rPr>
+          <w:rFonts w:ascii="Times New Roman" w:hAnsi="Times New Roman" w:cs="Times New Roman"/>
+          <w:highlight w:val="magenta"/>
+        </w:rPr>
+      </w:pPr>
       <w:proofErr w:type="spellStart"/>
       <w:r>
         <w:rPr>
+          <w:rFonts w:ascii="Times New Roman" w:hAnsi="Times New Roman" w:cs="Times New Roman"/>
           <w:highlight w:val="magenta"/>
         </w:rPr>
         <w:t>MapEditor</w:t>
@@ -356,6 +1207,7 @@
       <w:proofErr w:type="spellEnd"/>
       <w:r>
         <w:rPr>
+          <w:rFonts w:ascii="Times New Roman" w:hAnsi="Times New Roman" w:cs="Times New Roman"/>
           <w:highlight w:val="magenta"/>
         </w:rPr>
         <w:t xml:space="preserve"> project</w:t>
@@ -366,31 +1218,161 @@
         <w:pStyle w:val="ListParagraph"/>
         <w:numPr>
           <w:ilvl w:val="0"/>
-          <w:numId w:val="3"/>
-        </w:numPr>
-      </w:pPr>
-      <w:proofErr w:type="spellStart"/>
-      <w:r>
-        <w:t>MapGenerator</w:t>
-      </w:r>
-      <w:proofErr w:type="spellEnd"/>
-    </w:p>
-    <w:p>
-      <w:pPr>
-        <w:pStyle w:val="ListParagraph"/>
-        <w:numPr>
-          <w:ilvl w:val="0"/>
-          <w:numId w:val="3"/>
-        </w:numPr>
-      </w:pPr>
-      <w:r>
+          <w:numId w:val="6"/>
+        </w:numPr>
+        <w:rPr>
+          <w:rFonts w:ascii="Times New Roman" w:hAnsi="Times New Roman" w:cs="Times New Roman"/>
+        </w:rPr>
+      </w:pPr>
+      <w:r>
+        <w:rPr>
+          <w:rFonts w:ascii="Times New Roman" w:hAnsi="Times New Roman" w:cs="Times New Roman"/>
+        </w:rPr>
         <w:t>Resize Animations</w:t>
       </w:r>
     </w:p>
-    <w:p/>
-    <w:p/>
-    <w:p/>
-    <w:p/>
+    <w:p>
+      <w:pPr>
+        <w:pStyle w:val="ListParagraph"/>
+        <w:numPr>
+          <w:ilvl w:val="0"/>
+          <w:numId w:val="6"/>
+        </w:numPr>
+        <w:rPr>
+          <w:rFonts w:ascii="Times New Roman" w:hAnsi="Times New Roman" w:cs="Times New Roman"/>
+        </w:rPr>
+      </w:pPr>
+      <w:r>
+        <w:rPr>
+          <w:rFonts w:ascii="Times New Roman" w:hAnsi="Times New Roman" w:cs="Times New Roman"/>
+        </w:rPr>
+        <w:t>Game Balance fixes</w:t>
+      </w:r>
+    </w:p>
+    <w:p>
+      <w:pPr>
+        <w:pStyle w:val="ListParagraph"/>
+        <w:numPr>
+          <w:ilvl w:val="0"/>
+          <w:numId w:val="6"/>
+        </w:numPr>
+        <w:rPr>
+          <w:rFonts w:ascii="Times New Roman" w:hAnsi="Times New Roman" w:cs="Times New Roman"/>
+        </w:rPr>
+      </w:pPr>
+      <w:r>
+        <w:rPr>
+          <w:rFonts w:ascii="Times New Roman" w:hAnsi="Times New Roman" w:cs="Times New Roman"/>
+        </w:rPr>
+        <w:t>Options menus and config handling</w:t>
+      </w:r>
+    </w:p>
+    <w:p>
+      <w:pPr>
+        <w:pStyle w:val="ListParagraph"/>
+        <w:numPr>
+          <w:ilvl w:val="0"/>
+          <w:numId w:val="6"/>
+        </w:numPr>
+        <w:rPr>
+          <w:rFonts w:ascii="Times New Roman" w:hAnsi="Times New Roman" w:cs="Times New Roman"/>
+        </w:rPr>
+      </w:pPr>
+      <w:r>
+        <w:rPr>
+          <w:rFonts w:ascii="Times New Roman" w:hAnsi="Times New Roman" w:cs="Times New Roman"/>
+        </w:rPr>
+        <w:t>Extras menus</w:t>
+      </w:r>
+    </w:p>
+    <w:p>
+      <w:pPr>
+        <w:pStyle w:val="ListParagraph"/>
+        <w:numPr>
+          <w:ilvl w:val="0"/>
+          <w:numId w:val="6"/>
+        </w:numPr>
+        <w:rPr>
+          <w:rFonts w:ascii="Times New Roman" w:hAnsi="Times New Roman" w:cs="Times New Roman"/>
+        </w:rPr>
+      </w:pPr>
+      <w:r>
+        <w:rPr>
+          <w:rFonts w:ascii="Times New Roman" w:hAnsi="Times New Roman" w:cs="Times New Roman"/>
+        </w:rPr>
+        <w:t xml:space="preserve">In-Game map </w:t>
+      </w:r>
+      <w:r>
+        <w:rPr>
+          <w:rFonts w:ascii="Times New Roman" w:hAnsi="Times New Roman" w:cs="Times New Roman"/>
+        </w:rPr>
+        <w:t>UI Local/Global</w:t>
+      </w:r>
+    </w:p>
+    <w:p>
+      <w:pPr>
+        <w:pStyle w:val="ListParagraph"/>
+        <w:numPr>
+          <w:ilvl w:val="0"/>
+          <w:numId w:val="6"/>
+        </w:numPr>
+        <w:rPr>
+          <w:rFonts w:ascii="Times New Roman" w:hAnsi="Times New Roman" w:cs="Times New Roman"/>
+        </w:rPr>
+      </w:pPr>
+      <w:r>
+        <w:rPr>
+          <w:rFonts w:ascii="Times New Roman" w:hAnsi="Times New Roman" w:cs="Times New Roman"/>
+        </w:rPr>
+        <w:t>Global map travelling</w:t>
+      </w:r>
+    </w:p>
+    <w:p>
+      <w:pPr>
+        <w:pStyle w:val="ListParagraph"/>
+        <w:numPr>
+          <w:ilvl w:val="0"/>
+          <w:numId w:val="6"/>
+        </w:numPr>
+        <w:rPr>
+          <w:rFonts w:ascii="Times New Roman" w:hAnsi="Times New Roman" w:cs="Times New Roman"/>
+        </w:rPr>
+      </w:pPr>
+      <w:r>
+        <w:rPr>
+          <w:rFonts w:ascii="Times New Roman" w:hAnsi="Times New Roman" w:cs="Times New Roman"/>
+        </w:rPr>
+        <w:t>Global map random encounters</w:t>
+      </w:r>
+    </w:p>
+    <w:p>
+      <w:pPr>
+        <w:rPr>
+          <w:rFonts w:ascii="Times New Roman" w:hAnsi="Times New Roman" w:cs="Times New Roman"/>
+        </w:rPr>
+      </w:pPr>
+    </w:p>
+    <w:p>
+      <w:pPr>
+        <w:rPr>
+          <w:rFonts w:ascii="Times New Roman" w:hAnsi="Times New Roman" w:cs="Times New Roman"/>
+        </w:rPr>
+      </w:pPr>
+    </w:p>
+    <w:p>
+      <w:pPr>
+        <w:rPr>
+          <w:rFonts w:ascii="Times New Roman" w:hAnsi="Times New Roman" w:cs="Times New Roman"/>
+        </w:rPr>
+      </w:pPr>
+    </w:p>
+    <w:p>
+      <w:pPr>
+        <w:rPr>
+          <w:rFonts w:ascii="Times New Roman" w:hAnsi="Times New Roman" w:cs="Times New Roman"/>
+        </w:rPr>
+      </w:pPr>
+    </w:p>
     <w:sectPr>
       <w:pgSz w:w="12240" w:h="15840"/>
       <w:pgMar w:top="1440" w:right="1440" w:bottom="1440" w:left="1440" w:header="720" w:footer="720" w:gutter="0"/>
@@ -404,6 +1386,92 @@
 <file path=word/numbering.xml><?xml version="1.0" encoding="utf-8"?>
 <w:numbering xmlns:wpc="http://schemas.microsoft.com/office/word/2010/wordprocessingCanvas" xmlns:cx="http://schemas.microsoft.com/office/drawing/2014/chartex" xmlns:cx1="http://schemas.microsoft.com/office/drawing/2015/9/8/chartex" xmlns:cx2="http://schemas.microsoft.com/office/drawing/2015/10/21/chartex" xmlns:cx3="http://schemas.microsoft.com/office/drawing/2016/5/9/chartex" xmlns:cx4="http://schemas.microsoft.com/office/drawing/2016/5/10/chartex" xmlns:cx5="http://schemas.microsoft.com/office/drawing/2016/5/11/chartex" xmlns:cx6="http://schemas.microsoft.com/office/drawing/2016/5/12/chartex" xmlns:cx7="http://schemas.microsoft.com/office/drawing/2016/5/13/chartex" xmlns:cx8="http://schemas.microsoft.com/office/drawing/2016/5/14/chartex" xmlns:mc="http://schemas.openxmlformats.org/markup-compatibility/2006" xmlns:aink="http://schemas.microsoft.com/office/drawing/2016/ink" xmlns:am3d="http://schemas.microsoft.com/office/drawing/2017/model3d" xmlns:o="urn:schemas-microsoft-com:office:office" xmlns:r="http://schemas.openxmlformats.org/officeDocument/2006/relationships" xmlns:m="http://schemas.openxmlformats.org/officeDocument/2006/math" xmlns:v="urn:schemas-microsoft-com:vml" xmlns:wp14="http://schemas.microsoft.com/office/word/2010/wordprocessingDrawing" xmlns:wp="http://schemas.openxmlformats.org/drawingml/2006/wordprocessingDrawing" xmlns:w10="urn:schemas-microsoft-com:office:word" xmlns:w="http://schemas.openxmlformats.org/wordprocessingml/2006/main" xmlns:w14="http://schemas.microsoft.com/office/word/2010/wordml" xmlns:w15="http://schemas.microsoft.com/office/word/2012/wordml" xmlns:w16cex="http://schemas.microsoft.com/office/word/2018/wordml/cex" xmlns:w16cid="http://schemas.microsoft.com/office/word/2016/wordml/cid" xmlns:w16="http://schemas.microsoft.com/office/word/2018/wordml" xmlns:w16sdtdh="http://schemas.microsoft.com/office/word/2020/wordml/sdtdatahash" xmlns:w16se="http://schemas.microsoft.com/office/word/2015/wordml/symex" xmlns:wpg="http://schemas.microsoft.com/office/word/2010/wordprocessingGroup" xmlns:wpi="http://schemas.microsoft.com/office/word/2010/wordprocessingInk" xmlns:wne="http://schemas.microsoft.com/office/word/2006/wordml" xmlns:wps="http://schemas.microsoft.com/office/word/2010/wordprocessingShape" mc:Ignorable="w14 w15 w16se w16cid w16 w16cex w16sdtdh wp14">
   <w:abstractNum w:abstractNumId="0" w15:restartNumberingAfterBreak="0">
+    <w:nsid w:val="13537A24"/>
+    <w:multiLevelType w:val="hybridMultilevel"/>
+    <w:tmpl w:val="5F3AB2AA"/>
+    <w:lvl w:ilvl="0" w:tplc="0409000F">
+      <w:start w:val="1"/>
+      <w:numFmt w:val="decimal"/>
+      <w:lvlText w:val="%1."/>
+      <w:lvlJc w:val="left"/>
+      <w:pPr>
+        <w:ind w:left="720" w:hanging="360"/>
+      </w:pPr>
+    </w:lvl>
+    <w:lvl w:ilvl="1" w:tplc="04090019">
+      <w:start w:val="1"/>
+      <w:numFmt w:val="lowerLetter"/>
+      <w:lvlText w:val="%2."/>
+      <w:lvlJc w:val="left"/>
+      <w:pPr>
+        <w:ind w:left="1440" w:hanging="360"/>
+      </w:pPr>
+    </w:lvl>
+    <w:lvl w:ilvl="2" w:tplc="0409001B" w:tentative="1">
+      <w:start w:val="1"/>
+      <w:numFmt w:val="lowerRoman"/>
+      <w:lvlText w:val="%3."/>
+      <w:lvlJc w:val="right"/>
+      <w:pPr>
+        <w:ind w:left="2160" w:hanging="180"/>
+      </w:pPr>
+    </w:lvl>
+    <w:lvl w:ilvl="3" w:tplc="0409000F" w:tentative="1">
+      <w:start w:val="1"/>
+      <w:numFmt w:val="decimal"/>
+      <w:lvlText w:val="%4."/>
+      <w:lvlJc w:val="left"/>
+      <w:pPr>
+        <w:ind w:left="2880" w:hanging="360"/>
+      </w:pPr>
+    </w:lvl>
+    <w:lvl w:ilvl="4" w:tplc="04090019" w:tentative="1">
+      <w:start w:val="1"/>
+      <w:numFmt w:val="lowerLetter"/>
+      <w:lvlText w:val="%5."/>
+      <w:lvlJc w:val="left"/>
+      <w:pPr>
+        <w:ind w:left="3600" w:hanging="360"/>
+      </w:pPr>
+    </w:lvl>
+    <w:lvl w:ilvl="5" w:tplc="0409001B" w:tentative="1">
+      <w:start w:val="1"/>
+      <w:numFmt w:val="lowerRoman"/>
+      <w:lvlText w:val="%6."/>
+      <w:lvlJc w:val="right"/>
+      <w:pPr>
+        <w:ind w:left="4320" w:hanging="180"/>
+      </w:pPr>
+    </w:lvl>
+    <w:lvl w:ilvl="6" w:tplc="0409000F" w:tentative="1">
+      <w:start w:val="1"/>
+      <w:numFmt w:val="decimal"/>
+      <w:lvlText w:val="%7."/>
+      <w:lvlJc w:val="left"/>
+      <w:pPr>
+        <w:ind w:left="5040" w:hanging="360"/>
+      </w:pPr>
+    </w:lvl>
+    <w:lvl w:ilvl="7" w:tplc="04090019" w:tentative="1">
+      <w:start w:val="1"/>
+      <w:numFmt w:val="lowerLetter"/>
+      <w:lvlText w:val="%8."/>
+      <w:lvlJc w:val="left"/>
+      <w:pPr>
+        <w:ind w:left="5760" w:hanging="360"/>
+      </w:pPr>
+    </w:lvl>
+    <w:lvl w:ilvl="8" w:tplc="0409001B" w:tentative="1">
+      <w:start w:val="1"/>
+      <w:numFmt w:val="lowerRoman"/>
+      <w:lvlText w:val="%9."/>
+      <w:lvlJc w:val="right"/>
+      <w:pPr>
+        <w:ind w:left="6480" w:hanging="180"/>
+      </w:pPr>
+    </w:lvl>
+  </w:abstractNum>
+  <w:abstractNum w:abstractNumId="1" w15:restartNumberingAfterBreak="0">
     <w:nsid w:val="1696362A"/>
     <w:multiLevelType w:val="multilevel"/>
     <w:tmpl w:val="0409001D"/>
@@ -489,7 +1557,93 @@
       </w:pPr>
     </w:lvl>
   </w:abstractNum>
-  <w:abstractNum w:abstractNumId="1" w15:restartNumberingAfterBreak="0">
+  <w:abstractNum w:abstractNumId="2" w15:restartNumberingAfterBreak="0">
+    <w:nsid w:val="505B00DF"/>
+    <w:multiLevelType w:val="hybridMultilevel"/>
+    <w:tmpl w:val="5F3AB2AA"/>
+    <w:lvl w:ilvl="0" w:tplc="0409000F">
+      <w:start w:val="1"/>
+      <w:numFmt w:val="decimal"/>
+      <w:lvlText w:val="%1."/>
+      <w:lvlJc w:val="left"/>
+      <w:pPr>
+        <w:ind w:left="720" w:hanging="360"/>
+      </w:pPr>
+    </w:lvl>
+    <w:lvl w:ilvl="1" w:tplc="04090019">
+      <w:start w:val="1"/>
+      <w:numFmt w:val="lowerLetter"/>
+      <w:lvlText w:val="%2."/>
+      <w:lvlJc w:val="left"/>
+      <w:pPr>
+        <w:ind w:left="1440" w:hanging="360"/>
+      </w:pPr>
+    </w:lvl>
+    <w:lvl w:ilvl="2" w:tplc="0409001B" w:tentative="1">
+      <w:start w:val="1"/>
+      <w:numFmt w:val="lowerRoman"/>
+      <w:lvlText w:val="%3."/>
+      <w:lvlJc w:val="right"/>
+      <w:pPr>
+        <w:ind w:left="2160" w:hanging="180"/>
+      </w:pPr>
+    </w:lvl>
+    <w:lvl w:ilvl="3" w:tplc="0409000F" w:tentative="1">
+      <w:start w:val="1"/>
+      <w:numFmt w:val="decimal"/>
+      <w:lvlText w:val="%4."/>
+      <w:lvlJc w:val="left"/>
+      <w:pPr>
+        <w:ind w:left="2880" w:hanging="360"/>
+      </w:pPr>
+    </w:lvl>
+    <w:lvl w:ilvl="4" w:tplc="04090019" w:tentative="1">
+      <w:start w:val="1"/>
+      <w:numFmt w:val="lowerLetter"/>
+      <w:lvlText w:val="%5."/>
+      <w:lvlJc w:val="left"/>
+      <w:pPr>
+        <w:ind w:left="3600" w:hanging="360"/>
+      </w:pPr>
+    </w:lvl>
+    <w:lvl w:ilvl="5" w:tplc="0409001B" w:tentative="1">
+      <w:start w:val="1"/>
+      <w:numFmt w:val="lowerRoman"/>
+      <w:lvlText w:val="%6."/>
+      <w:lvlJc w:val="right"/>
+      <w:pPr>
+        <w:ind w:left="4320" w:hanging="180"/>
+      </w:pPr>
+    </w:lvl>
+    <w:lvl w:ilvl="6" w:tplc="0409000F" w:tentative="1">
+      <w:start w:val="1"/>
+      <w:numFmt w:val="decimal"/>
+      <w:lvlText w:val="%7."/>
+      <w:lvlJc w:val="left"/>
+      <w:pPr>
+        <w:ind w:left="5040" w:hanging="360"/>
+      </w:pPr>
+    </w:lvl>
+    <w:lvl w:ilvl="7" w:tplc="04090019" w:tentative="1">
+      <w:start w:val="1"/>
+      <w:numFmt w:val="lowerLetter"/>
+      <w:lvlText w:val="%8."/>
+      <w:lvlJc w:val="left"/>
+      <w:pPr>
+        <w:ind w:left="5760" w:hanging="360"/>
+      </w:pPr>
+    </w:lvl>
+    <w:lvl w:ilvl="8" w:tplc="0409001B" w:tentative="1">
+      <w:start w:val="1"/>
+      <w:numFmt w:val="lowerRoman"/>
+      <w:lvlText w:val="%9."/>
+      <w:lvlJc w:val="right"/>
+      <w:pPr>
+        <w:ind w:left="6480" w:hanging="180"/>
+      </w:pPr>
+    </w:lvl>
+  </w:abstractNum>
+  <w:abstractNum w:abstractNumId="3" w15:restartNumberingAfterBreak="0">
     <w:nsid w:val="5D611E56"/>
     <w:multiLevelType w:val="multilevel"/>
     <w:tmpl w:val="0409001D"/>
@@ -575,7 +1729,7 @@
       </w:pPr>
     </w:lvl>
   </w:abstractNum>
-  <w:abstractNum w:abstractNumId="2" w15:restartNumberingAfterBreak="0">
+  <w:abstractNum w:abstractNumId="4" w15:restartNumberingAfterBreak="0">
     <w:nsid w:val="60184A39"/>
     <w:multiLevelType w:val="hybridMultilevel"/>
     <w:tmpl w:val="5F3AB2AA"/>
@@ -661,14 +1815,109 @@
       </w:pPr>
     </w:lvl>
   </w:abstractNum>
+  <w:abstractNum w:abstractNumId="5" w15:restartNumberingAfterBreak="0">
+    <w:nsid w:val="664F1F19"/>
+    <w:multiLevelType w:val="hybridMultilevel"/>
+    <w:tmpl w:val="5F3AB2AA"/>
+    <w:lvl w:ilvl="0" w:tplc="0409000F">
+      <w:start w:val="1"/>
+      <w:numFmt w:val="decimal"/>
+      <w:lvlText w:val="%1."/>
+      <w:lvlJc w:val="left"/>
+      <w:pPr>
+        <w:ind w:left="720" w:hanging="360"/>
+      </w:pPr>
+    </w:lvl>
+    <w:lvl w:ilvl="1" w:tplc="04090019">
+      <w:start w:val="1"/>
+      <w:numFmt w:val="lowerLetter"/>
+      <w:lvlText w:val="%2."/>
+      <w:lvlJc w:val="left"/>
+      <w:pPr>
+        <w:ind w:left="1440" w:hanging="360"/>
+      </w:pPr>
+    </w:lvl>
+    <w:lvl w:ilvl="2" w:tplc="0409001B" w:tentative="1">
+      <w:start w:val="1"/>
+      <w:numFmt w:val="lowerRoman"/>
+      <w:lvlText w:val="%3."/>
+      <w:lvlJc w:val="right"/>
+      <w:pPr>
+        <w:ind w:left="2160" w:hanging="180"/>
+      </w:pPr>
+    </w:lvl>
+    <w:lvl w:ilvl="3" w:tplc="0409000F" w:tentative="1">
+      <w:start w:val="1"/>
+      <w:numFmt w:val="decimal"/>
+      <w:lvlText w:val="%4."/>
+      <w:lvlJc w:val="left"/>
+      <w:pPr>
+        <w:ind w:left="2880" w:hanging="360"/>
+      </w:pPr>
+    </w:lvl>
+    <w:lvl w:ilvl="4" w:tplc="04090019" w:tentative="1">
+      <w:start w:val="1"/>
+      <w:numFmt w:val="lowerLetter"/>
+      <w:lvlText w:val="%5."/>
+      <w:lvlJc w:val="left"/>
+      <w:pPr>
+        <w:ind w:left="3600" w:hanging="360"/>
+      </w:pPr>
+    </w:lvl>
+    <w:lvl w:ilvl="5" w:tplc="0409001B" w:tentative="1">
+      <w:start w:val="1"/>
+      <w:numFmt w:val="lowerRoman"/>
+      <w:lvlText w:val="%6."/>
+      <w:lvlJc w:val="right"/>
+      <w:pPr>
+        <w:ind w:left="4320" w:hanging="180"/>
+      </w:pPr>
+    </w:lvl>
+    <w:lvl w:ilvl="6" w:tplc="0409000F" w:tentative="1">
+      <w:start w:val="1"/>
+      <w:numFmt w:val="decimal"/>
+      <w:lvlText w:val="%7."/>
+      <w:lvlJc w:val="left"/>
+      <w:pPr>
+        <w:ind w:left="5040" w:hanging="360"/>
+      </w:pPr>
+    </w:lvl>
+    <w:lvl w:ilvl="7" w:tplc="04090019" w:tentative="1">
+      <w:start w:val="1"/>
+      <w:numFmt w:val="lowerLetter"/>
+      <w:lvlText w:val="%8."/>
+      <w:lvlJc w:val="left"/>
+      <w:pPr>
+        <w:ind w:left="5760" w:hanging="360"/>
+      </w:pPr>
+    </w:lvl>
+    <w:lvl w:ilvl="8" w:tplc="0409001B" w:tentative="1">
+      <w:start w:val="1"/>
+      <w:numFmt w:val="lowerRoman"/>
+      <w:lvlText w:val="%9."/>
+      <w:lvlJc w:val="right"/>
+      <w:pPr>
+        <w:ind w:left="6480" w:hanging="180"/>
+      </w:pPr>
+    </w:lvl>
+  </w:abstractNum>
   <w:num w:numId="1">
+    <w:abstractNumId w:val="3"/>
+  </w:num>
+  <w:num w:numId="2">
     <w:abstractNumId w:val="1"/>
   </w:num>
-  <w:num w:numId="2">
+  <w:num w:numId="3">
+    <w:abstractNumId w:val="4"/>
+  </w:num>
+  <w:num w:numId="4">
+    <w:abstractNumId w:val="2"/>
+  </w:num>
+  <w:num w:numId="5">
     <w:abstractNumId w:val="0"/>
   </w:num>
-  <w:num w:numId="3">
-    <w:abstractNumId w:val="2"/>
+  <w:num w:numId="6">
+    <w:abstractNumId w:val="5"/>
   </w:num>
 </w:numbering>
 </file>

</xml_diff>

<commit_message>
Skill system implemented, battle state ui added, battle state skill mechanic in process
</commit_message>
<xml_diff>
--- a/docs/word/Plan.docx
+++ b/docs/word/Plan.docx
@@ -123,14 +123,12 @@
           <w:rFonts w:ascii="Times New Roman" w:hAnsi="Times New Roman" w:cs="Times New Roman"/>
         </w:rPr>
       </w:pPr>
-      <w:proofErr w:type="spellStart"/>
       <w:r>
         <w:rPr>
           <w:rFonts w:ascii="Times New Roman" w:hAnsi="Times New Roman" w:cs="Times New Roman"/>
         </w:rPr>
         <w:t>GameManager</w:t>
       </w:r>
-      <w:proofErr w:type="spellEnd"/>
       <w:r>
         <w:rPr>
           <w:rFonts w:ascii="Times New Roman" w:hAnsi="Times New Roman" w:cs="Times New Roman"/>
@@ -150,835 +148,723 @@
           <w:rFonts w:ascii="Times New Roman" w:hAnsi="Times New Roman" w:cs="Times New Roman"/>
         </w:rPr>
       </w:pPr>
-      <w:proofErr w:type="spellStart"/>
-      <w:r>
-        <w:rPr>
-          <w:rFonts w:ascii="Times New Roman" w:hAnsi="Times New Roman" w:cs="Times New Roman"/>
-        </w:rPr>
-        <w:t>GameState</w:t>
-      </w:r>
-      <w:proofErr w:type="spellEnd"/>
-      <w:r>
-        <w:rPr>
-          <w:rFonts w:ascii="Times New Roman" w:hAnsi="Times New Roman" w:cs="Times New Roman"/>
-        </w:rPr>
-        <w:t xml:space="preserve">: </w:t>
-      </w:r>
-      <w:proofErr w:type="spellStart"/>
-      <w:r>
-        <w:rPr>
-          <w:rFonts w:ascii="Times New Roman" w:hAnsi="Times New Roman" w:cs="Times New Roman"/>
-        </w:rPr>
-        <w:t>mapstate</w:t>
-      </w:r>
-      <w:proofErr w:type="spellEnd"/>
+      <w:r>
+        <w:rPr>
+          <w:rFonts w:ascii="Times New Roman" w:hAnsi="Times New Roman" w:cs="Times New Roman"/>
+        </w:rPr>
+        <w:t>GameState: mapstate, playstate, battlestate</w:t>
+      </w:r>
+      <w:r>
+        <w:rPr>
+          <w:rFonts w:ascii="Times New Roman" w:hAnsi="Times New Roman" w:cs="Times New Roman"/>
+          <w:lang w:val="uk-UA"/>
+        </w:rPr>
+        <w:t xml:space="preserve"> +-</w:t>
+      </w:r>
+    </w:p>
+    <w:p>
+      <w:pPr>
+        <w:pStyle w:val="ListParagraph"/>
+        <w:numPr>
+          <w:ilvl w:val="0"/>
+          <w:numId w:val="3"/>
+        </w:numPr>
+        <w:rPr>
+          <w:rFonts w:ascii="Times New Roman" w:hAnsi="Times New Roman" w:cs="Times New Roman"/>
+        </w:rPr>
+      </w:pPr>
+      <w:r>
+        <w:rPr>
+          <w:rFonts w:ascii="Times New Roman" w:hAnsi="Times New Roman" w:cs="Times New Roman"/>
+        </w:rPr>
+        <w:t>Map contains Room contains Tile</w:t>
+      </w:r>
+      <w:r>
+        <w:rPr>
+          <w:rFonts w:ascii="Times New Roman" w:hAnsi="Times New Roman" w:cs="Times New Roman"/>
+          <w:lang w:val="uk-UA"/>
+        </w:rPr>
+        <w:t xml:space="preserve"> +</w:t>
+      </w:r>
+    </w:p>
+    <w:p>
+      <w:pPr>
+        <w:pStyle w:val="ListParagraph"/>
+        <w:numPr>
+          <w:ilvl w:val="0"/>
+          <w:numId w:val="3"/>
+        </w:numPr>
+        <w:rPr>
+          <w:rFonts w:ascii="Times New Roman" w:hAnsi="Times New Roman" w:cs="Times New Roman"/>
+        </w:rPr>
+      </w:pPr>
+      <w:r>
+        <w:rPr>
+          <w:rFonts w:ascii="Times New Roman" w:hAnsi="Times New Roman" w:cs="Times New Roman"/>
+        </w:rPr>
+        <w:t>Player</w:t>
+      </w:r>
+      <w:r>
+        <w:rPr>
+          <w:rFonts w:ascii="Times New Roman" w:hAnsi="Times New Roman" w:cs="Times New Roman"/>
+          <w:lang w:val="uk-UA"/>
+        </w:rPr>
+        <w:t xml:space="preserve"> +</w:t>
+      </w:r>
+    </w:p>
+    <w:p>
+      <w:pPr>
+        <w:pStyle w:val="ListParagraph"/>
+        <w:numPr>
+          <w:ilvl w:val="0"/>
+          <w:numId w:val="3"/>
+        </w:numPr>
+        <w:rPr>
+          <w:rFonts w:ascii="Times New Roman" w:hAnsi="Times New Roman" w:cs="Times New Roman"/>
+        </w:rPr>
+      </w:pPr>
+      <w:r>
+        <w:rPr>
+          <w:rFonts w:ascii="Times New Roman" w:hAnsi="Times New Roman" w:cs="Times New Roman"/>
+        </w:rPr>
+        <w:t>InputManager</w:t>
+      </w:r>
+      <w:r>
+        <w:rPr>
+          <w:rFonts w:ascii="Times New Roman" w:hAnsi="Times New Roman" w:cs="Times New Roman"/>
+          <w:lang w:val="uk-UA"/>
+        </w:rPr>
+        <w:t xml:space="preserve"> +</w:t>
+      </w:r>
+    </w:p>
+    <w:p>
+      <w:pPr>
+        <w:pStyle w:val="ListParagraph"/>
+        <w:numPr>
+          <w:ilvl w:val="0"/>
+          <w:numId w:val="3"/>
+        </w:numPr>
+        <w:rPr>
+          <w:rFonts w:ascii="Times New Roman" w:hAnsi="Times New Roman" w:cs="Times New Roman"/>
+        </w:rPr>
+      </w:pPr>
+      <w:r>
+        <w:rPr>
+          <w:rFonts w:ascii="Times New Roman" w:hAnsi="Times New Roman" w:cs="Times New Roman"/>
+        </w:rPr>
+        <w:t>CollisionManager</w:t>
+      </w:r>
+      <w:r>
+        <w:rPr>
+          <w:rFonts w:ascii="Times New Roman" w:hAnsi="Times New Roman" w:cs="Times New Roman"/>
+          <w:lang w:val="uk-UA"/>
+        </w:rPr>
+        <w:t xml:space="preserve"> +</w:t>
+      </w:r>
+    </w:p>
+    <w:p>
+      <w:pPr>
+        <w:pStyle w:val="ListParagraph"/>
+        <w:numPr>
+          <w:ilvl w:val="0"/>
+          <w:numId w:val="3"/>
+        </w:numPr>
+        <w:rPr>
+          <w:rFonts w:ascii="Times New Roman" w:hAnsi="Times New Roman" w:cs="Times New Roman"/>
+        </w:rPr>
+      </w:pPr>
+      <w:r>
+        <w:rPr>
+          <w:rFonts w:ascii="Times New Roman" w:hAnsi="Times New Roman" w:cs="Times New Roman"/>
+        </w:rPr>
+        <w:t>AssetSetter</w:t>
+      </w:r>
+      <w:r>
+        <w:rPr>
+          <w:rFonts w:ascii="Times New Roman" w:hAnsi="Times New Roman" w:cs="Times New Roman"/>
+          <w:lang w:val="uk-UA"/>
+        </w:rPr>
+        <w:t xml:space="preserve"> +</w:t>
+      </w:r>
+    </w:p>
+    <w:p>
+      <w:pPr>
+        <w:pStyle w:val="ListParagraph"/>
+        <w:numPr>
+          <w:ilvl w:val="0"/>
+          <w:numId w:val="3"/>
+        </w:numPr>
+        <w:rPr>
+          <w:rFonts w:ascii="Times New Roman" w:hAnsi="Times New Roman" w:cs="Times New Roman"/>
+        </w:rPr>
+      </w:pPr>
+      <w:r>
+        <w:rPr>
+          <w:rFonts w:ascii="Times New Roman" w:hAnsi="Times New Roman" w:cs="Times New Roman"/>
+        </w:rPr>
+        <w:t>Camera</w:t>
+      </w:r>
+      <w:r>
+        <w:rPr>
+          <w:rFonts w:ascii="Times New Roman" w:hAnsi="Times New Roman" w:cs="Times New Roman"/>
+          <w:lang w:val="uk-UA"/>
+        </w:rPr>
+        <w:t xml:space="preserve"> +</w:t>
+      </w:r>
+    </w:p>
+    <w:p>
+      <w:pPr>
+        <w:pStyle w:val="ListParagraph"/>
+        <w:numPr>
+          <w:ilvl w:val="0"/>
+          <w:numId w:val="3"/>
+        </w:numPr>
+        <w:rPr>
+          <w:rFonts w:ascii="Times New Roman" w:hAnsi="Times New Roman" w:cs="Times New Roman"/>
+        </w:rPr>
+      </w:pPr>
+      <w:r>
+        <w:rPr>
+          <w:rFonts w:ascii="Times New Roman" w:hAnsi="Times New Roman" w:cs="Times New Roman"/>
+        </w:rPr>
+        <w:t xml:space="preserve">Entity, </w:t>
+      </w:r>
+      <w:r>
+        <w:rPr>
+          <w:rFonts w:ascii="Times New Roman" w:hAnsi="Times New Roman" w:cs="Times New Roman"/>
+        </w:rPr>
+        <w:t xml:space="preserve">Body, </w:t>
+      </w:r>
+      <w:r>
+        <w:rPr>
+          <w:rFonts w:ascii="Times New Roman" w:hAnsi="Times New Roman" w:cs="Times New Roman"/>
+        </w:rPr>
+        <w:t>Object, Mob, GroupMember</w:t>
+      </w:r>
+      <w:r>
+        <w:rPr>
+          <w:rFonts w:ascii="Times New Roman" w:hAnsi="Times New Roman" w:cs="Times New Roman"/>
+          <w:lang w:val="uk-UA"/>
+        </w:rPr>
+        <w:t xml:space="preserve"> +-</w:t>
+      </w:r>
+    </w:p>
+    <w:p>
+      <w:pPr>
+        <w:pStyle w:val="ListParagraph"/>
+        <w:numPr>
+          <w:ilvl w:val="0"/>
+          <w:numId w:val="3"/>
+        </w:numPr>
+        <w:rPr>
+          <w:rFonts w:ascii="Times New Roman" w:hAnsi="Times New Roman" w:cs="Times New Roman"/>
+        </w:rPr>
+      </w:pPr>
+      <w:r>
+        <w:rPr>
+          <w:rFonts w:ascii="Times New Roman" w:hAnsi="Times New Roman" w:cs="Times New Roman"/>
+        </w:rPr>
+        <w:t>A*Pathfinding</w:t>
+      </w:r>
+    </w:p>
+    <w:p>
+      <w:pPr>
+        <w:pStyle w:val="ListParagraph"/>
+        <w:numPr>
+          <w:ilvl w:val="0"/>
+          <w:numId w:val="3"/>
+        </w:numPr>
+        <w:rPr>
+          <w:rFonts w:ascii="Times New Roman" w:hAnsi="Times New Roman" w:cs="Times New Roman"/>
+        </w:rPr>
+      </w:pPr>
+      <w:r>
+        <w:rPr>
+          <w:rFonts w:ascii="Times New Roman" w:hAnsi="Times New Roman" w:cs="Times New Roman"/>
+        </w:rPr>
+        <w:t>UIManager</w:t>
+      </w:r>
+    </w:p>
+    <w:p>
+      <w:pPr>
+        <w:pStyle w:val="ListParagraph"/>
+        <w:numPr>
+          <w:ilvl w:val="0"/>
+          <w:numId w:val="3"/>
+        </w:numPr>
+        <w:rPr>
+          <w:rFonts w:ascii="Times New Roman" w:hAnsi="Times New Roman" w:cs="Times New Roman"/>
+        </w:rPr>
+      </w:pPr>
+      <w:r>
+        <w:rPr>
+          <w:rFonts w:ascii="Times New Roman" w:hAnsi="Times New Roman" w:cs="Times New Roman"/>
+        </w:rPr>
+        <w:t>Other gamestates: menustate (substates: inventorystate)</w:t>
+      </w:r>
+      <w:r>
+        <w:rPr>
+          <w:rFonts w:ascii="Times New Roman" w:hAnsi="Times New Roman" w:cs="Times New Roman"/>
+        </w:rPr>
+        <w:t xml:space="preserve"> </w:t>
+      </w:r>
+      <w:r>
+        <w:rPr>
+          <w:rFonts w:ascii="Times New Roman" w:hAnsi="Times New Roman" w:cs="Times New Roman"/>
+          <w:b/>
+          <w:bCs/>
+        </w:rPr>
+        <w:t>(</w:t>
+      </w:r>
+      <w:r>
+        <w:rPr>
+          <w:rFonts w:ascii="Times New Roman" w:hAnsi="Times New Roman" w:cs="Times New Roman"/>
+          <w:b/>
+          <w:bCs/>
+          <w:lang w:val="ru-RU"/>
+        </w:rPr>
+        <w:t>смотр</w:t>
+      </w:r>
+      <w:r>
+        <w:rPr>
+          <w:rFonts w:ascii="Times New Roman" w:hAnsi="Times New Roman" w:cs="Times New Roman"/>
+          <w:b/>
+          <w:bCs/>
+        </w:rPr>
+        <w:t>. Globals.GameState)</w:t>
+      </w:r>
+    </w:p>
+    <w:p>
+      <w:pPr>
+        <w:pStyle w:val="ListParagraph"/>
+        <w:rPr>
+          <w:rFonts w:ascii="Times New Roman" w:hAnsi="Times New Roman" w:cs="Times New Roman"/>
+        </w:rPr>
+      </w:pPr>
+    </w:p>
+    <w:p>
+      <w:pPr>
+        <w:pStyle w:val="ListParagraph"/>
+        <w:rPr>
+          <w:rFonts w:ascii="Times New Roman" w:hAnsi="Times New Roman" w:cs="Times New Roman"/>
+        </w:rPr>
+      </w:pPr>
+    </w:p>
+    <w:p>
+      <w:pPr>
+        <w:pStyle w:val="ListParagraph"/>
+        <w:rPr>
+          <w:rFonts w:ascii="Times New Roman" w:hAnsi="Times New Roman" w:cs="Times New Roman"/>
+          <w:b/>
+          <w:bCs/>
+        </w:rPr>
+      </w:pPr>
+      <w:r>
+        <w:rPr>
+          <w:rFonts w:ascii="Times New Roman" w:hAnsi="Times New Roman" w:cs="Times New Roman"/>
+          <w:b/>
+          <w:bCs/>
+        </w:rPr>
+        <w:t xml:space="preserve">Stage </w:t>
+      </w:r>
+      <w:r>
+        <w:rPr>
+          <w:rFonts w:ascii="Times New Roman" w:hAnsi="Times New Roman" w:cs="Times New Roman"/>
+          <w:b/>
+          <w:bCs/>
+        </w:rPr>
+        <w:t>2</w:t>
+      </w:r>
+      <w:r>
+        <w:rPr>
+          <w:rFonts w:ascii="Times New Roman" w:hAnsi="Times New Roman" w:cs="Times New Roman"/>
+          <w:b/>
+          <w:bCs/>
+        </w:rPr>
+        <w:t xml:space="preserve"> (</w:t>
+      </w:r>
+      <w:r>
+        <w:rPr>
+          <w:rFonts w:ascii="Times New Roman" w:hAnsi="Times New Roman" w:cs="Times New Roman"/>
+          <w:b/>
+          <w:bCs/>
+        </w:rPr>
+        <w:t xml:space="preserve">week </w:t>
+      </w:r>
+      <w:r>
+        <w:rPr>
+          <w:rFonts w:ascii="Times New Roman" w:hAnsi="Times New Roman" w:cs="Times New Roman"/>
+          <w:b/>
+          <w:bCs/>
+        </w:rPr>
+        <w:t xml:space="preserve">2 – </w:t>
+      </w:r>
+      <w:r>
+        <w:rPr>
+          <w:rFonts w:ascii="Times New Roman" w:hAnsi="Times New Roman" w:cs="Times New Roman"/>
+          <w:b/>
+          <w:bCs/>
+        </w:rPr>
+        <w:t>2.5</w:t>
+      </w:r>
+      <w:r>
+        <w:rPr>
+          <w:rFonts w:ascii="Times New Roman" w:hAnsi="Times New Roman" w:cs="Times New Roman"/>
+          <w:b/>
+          <w:bCs/>
+        </w:rPr>
+        <w:t>)</w:t>
+      </w:r>
+    </w:p>
+    <w:p>
+      <w:pPr>
+        <w:pStyle w:val="ListParagraph"/>
+        <w:rPr>
+          <w:rFonts w:ascii="Times New Roman" w:hAnsi="Times New Roman" w:cs="Times New Roman"/>
+          <w:b/>
+          <w:bCs/>
+        </w:rPr>
+      </w:pPr>
+      <w:r>
+        <w:rPr>
+          <w:rFonts w:ascii="Times New Roman" w:hAnsi="Times New Roman" w:cs="Times New Roman"/>
+          <w:b/>
+          <w:bCs/>
+        </w:rPr>
+        <w:t>(finished)</w:t>
+      </w:r>
+    </w:p>
+    <w:p>
+      <w:pPr>
+        <w:pStyle w:val="ListParagraph"/>
+        <w:rPr>
+          <w:rFonts w:ascii="Times New Roman" w:hAnsi="Times New Roman" w:cs="Times New Roman"/>
+        </w:rPr>
+      </w:pPr>
+    </w:p>
+    <w:p>
+      <w:pPr>
+        <w:pStyle w:val="ListParagraph"/>
+        <w:numPr>
+          <w:ilvl w:val="0"/>
+          <w:numId w:val="4"/>
+        </w:numPr>
+        <w:rPr>
+          <w:rFonts w:ascii="Times New Roman" w:hAnsi="Times New Roman" w:cs="Times New Roman"/>
+        </w:rPr>
+      </w:pPr>
+      <w:r>
+        <w:rPr>
+          <w:rFonts w:ascii="Times New Roman" w:hAnsi="Times New Roman" w:cs="Times New Roman"/>
+        </w:rPr>
+        <w:t>Sprites and Animations</w:t>
+      </w:r>
+    </w:p>
+    <w:p>
+      <w:pPr>
+        <w:pStyle w:val="ListParagraph"/>
+        <w:numPr>
+          <w:ilvl w:val="0"/>
+          <w:numId w:val="4"/>
+        </w:numPr>
+        <w:rPr>
+          <w:rFonts w:ascii="Times New Roman" w:hAnsi="Times New Roman" w:cs="Times New Roman"/>
+        </w:rPr>
+      </w:pPr>
+      <w:r>
+        <w:rPr>
+          <w:rFonts w:ascii="Times New Roman" w:hAnsi="Times New Roman" w:cs="Times New Roman"/>
+        </w:rPr>
+        <w:t>In-Game menu</w:t>
+      </w:r>
+    </w:p>
+    <w:p>
+      <w:pPr>
+        <w:pStyle w:val="ListParagraph"/>
+        <w:numPr>
+          <w:ilvl w:val="0"/>
+          <w:numId w:val="4"/>
+        </w:numPr>
+        <w:rPr>
+          <w:rFonts w:ascii="Times New Roman" w:hAnsi="Times New Roman" w:cs="Times New Roman"/>
+        </w:rPr>
+      </w:pPr>
+      <w:r>
+        <w:rPr>
+          <w:rFonts w:ascii="Times New Roman" w:hAnsi="Times New Roman" w:cs="Times New Roman"/>
+        </w:rPr>
+        <w:t>Config Management</w:t>
+      </w:r>
+    </w:p>
+    <w:p>
+      <w:pPr>
+        <w:pStyle w:val="ListParagraph"/>
+        <w:numPr>
+          <w:ilvl w:val="0"/>
+          <w:numId w:val="4"/>
+        </w:numPr>
+        <w:rPr>
+          <w:rFonts w:ascii="Times New Roman" w:hAnsi="Times New Roman" w:cs="Times New Roman"/>
+        </w:rPr>
+      </w:pPr>
+      <w:r>
+        <w:rPr>
+          <w:rFonts w:ascii="Times New Roman" w:hAnsi="Times New Roman" w:cs="Times New Roman"/>
+        </w:rPr>
+        <w:t>Main Menu</w:t>
+      </w:r>
+    </w:p>
+    <w:p>
+      <w:pPr>
+        <w:pStyle w:val="ListParagraph"/>
+        <w:numPr>
+          <w:ilvl w:val="0"/>
+          <w:numId w:val="4"/>
+        </w:numPr>
+        <w:rPr>
+          <w:rFonts w:ascii="Times New Roman" w:hAnsi="Times New Roman" w:cs="Times New Roman"/>
+        </w:rPr>
+      </w:pPr>
+      <w:r>
+        <w:rPr>
+          <w:rFonts w:ascii="Times New Roman" w:hAnsi="Times New Roman" w:cs="Times New Roman"/>
+        </w:rPr>
+        <w:t>NPC and Interractions</w:t>
+      </w:r>
+    </w:p>
+    <w:p>
+      <w:pPr>
+        <w:pStyle w:val="ListParagraph"/>
+        <w:numPr>
+          <w:ilvl w:val="0"/>
+          <w:numId w:val="4"/>
+        </w:numPr>
+        <w:rPr>
+          <w:rFonts w:ascii="Times New Roman" w:hAnsi="Times New Roman" w:cs="Times New Roman"/>
+        </w:rPr>
+      </w:pPr>
+      <w:r>
+        <w:rPr>
+          <w:rFonts w:ascii="Times New Roman" w:hAnsi="Times New Roman" w:cs="Times New Roman"/>
+        </w:rPr>
+        <w:t>Inventory Management</w:t>
+      </w:r>
+    </w:p>
+    <w:p>
+      <w:pPr>
+        <w:pStyle w:val="ListParagraph"/>
+        <w:numPr>
+          <w:ilvl w:val="0"/>
+          <w:numId w:val="4"/>
+        </w:numPr>
+        <w:rPr>
+          <w:rFonts w:ascii="Times New Roman" w:hAnsi="Times New Roman" w:cs="Times New Roman"/>
+        </w:rPr>
+      </w:pPr>
+      <w:r>
+        <w:rPr>
+          <w:rFonts w:ascii="Times New Roman" w:hAnsi="Times New Roman" w:cs="Times New Roman"/>
+        </w:rPr>
+        <w:t>Quest Management</w:t>
+      </w:r>
+    </w:p>
+    <w:p>
+      <w:pPr>
+        <w:pStyle w:val="ListParagraph"/>
+        <w:numPr>
+          <w:ilvl w:val="0"/>
+          <w:numId w:val="4"/>
+        </w:numPr>
+        <w:rPr>
+          <w:rFonts w:ascii="Times New Roman" w:hAnsi="Times New Roman" w:cs="Times New Roman"/>
+        </w:rPr>
+      </w:pPr>
+      <w:r>
+        <w:rPr>
+          <w:rFonts w:ascii="Times New Roman" w:hAnsi="Times New Roman" w:cs="Times New Roman"/>
+        </w:rPr>
+        <w:t>Dialogue Management</w:t>
+      </w:r>
+    </w:p>
+    <w:p>
+      <w:pPr>
+        <w:pStyle w:val="ListParagraph"/>
+        <w:numPr>
+          <w:ilvl w:val="0"/>
+          <w:numId w:val="4"/>
+        </w:numPr>
+        <w:rPr>
+          <w:rFonts w:ascii="Times New Roman" w:hAnsi="Times New Roman" w:cs="Times New Roman"/>
+        </w:rPr>
+      </w:pPr>
+      <w:r>
+        <w:rPr>
+          <w:rFonts w:ascii="Times New Roman" w:hAnsi="Times New Roman" w:cs="Times New Roman"/>
+        </w:rPr>
+        <w:t>SaveManager</w:t>
+      </w:r>
+      <w:r>
+        <w:rPr>
+          <w:rFonts w:ascii="Times New Roman" w:hAnsi="Times New Roman" w:cs="Times New Roman"/>
+          <w:lang w:val="uk-UA"/>
+        </w:rPr>
+        <w:t xml:space="preserve"> +-</w:t>
+      </w:r>
+      <w:r>
+        <w:rPr>
+          <w:rFonts w:ascii="Times New Roman" w:hAnsi="Times New Roman" w:cs="Times New Roman"/>
+        </w:rPr>
+        <w:t xml:space="preserve"> </w:t>
+      </w:r>
+      <w:r>
+        <w:rPr>
+          <w:rFonts w:ascii="Times New Roman" w:hAnsi="Times New Roman" w:cs="Times New Roman"/>
+          <w:b/>
+          <w:bCs/>
+        </w:rPr>
+        <w:t>(</w:t>
+      </w:r>
+      <w:r>
+        <w:rPr>
+          <w:rFonts w:ascii="Times New Roman" w:hAnsi="Times New Roman" w:cs="Times New Roman"/>
+          <w:b/>
+          <w:bCs/>
+          <w:lang w:val="ru-RU"/>
+        </w:rPr>
+        <w:t>смотр</w:t>
+      </w:r>
+      <w:r>
+        <w:rPr>
+          <w:rFonts w:ascii="Times New Roman" w:hAnsi="Times New Roman" w:cs="Times New Roman"/>
+          <w:b/>
+          <w:bCs/>
+        </w:rPr>
+        <w:t>. Globals.mapReader)</w:t>
+      </w:r>
+    </w:p>
+    <w:p>
+      <w:pPr>
+        <w:pStyle w:val="ListParagraph"/>
+        <w:numPr>
+          <w:ilvl w:val="0"/>
+          <w:numId w:val="4"/>
+        </w:numPr>
+        <w:rPr>
+          <w:rFonts w:ascii="Times New Roman" w:hAnsi="Times New Roman" w:cs="Times New Roman"/>
+        </w:rPr>
+      </w:pPr>
+      <w:r>
+        <w:rPr>
+          <w:rFonts w:ascii="Times New Roman" w:hAnsi="Times New Roman" w:cs="Times New Roman"/>
+        </w:rPr>
+        <w:t>Other fixes</w:t>
+      </w:r>
+    </w:p>
+    <w:p>
+      <w:pPr>
+        <w:pStyle w:val="ListParagraph"/>
+        <w:rPr>
+          <w:rFonts w:ascii="Times New Roman" w:hAnsi="Times New Roman" w:cs="Times New Roman"/>
+        </w:rPr>
+      </w:pPr>
+    </w:p>
+    <w:p>
+      <w:pPr>
+        <w:pStyle w:val="ListParagraph"/>
+        <w:rPr>
+          <w:rFonts w:ascii="Times New Roman" w:hAnsi="Times New Roman" w:cs="Times New Roman"/>
+        </w:rPr>
+      </w:pPr>
+    </w:p>
+    <w:p>
+      <w:pPr>
+        <w:pStyle w:val="ListParagraph"/>
+        <w:rPr>
+          <w:rFonts w:ascii="Times New Roman" w:hAnsi="Times New Roman" w:cs="Times New Roman"/>
+          <w:b/>
+          <w:bCs/>
+        </w:rPr>
+      </w:pPr>
+      <w:r>
+        <w:rPr>
+          <w:rFonts w:ascii="Times New Roman" w:hAnsi="Times New Roman" w:cs="Times New Roman"/>
+          <w:b/>
+          <w:bCs/>
+        </w:rPr>
+        <w:t>Stage 3 (</w:t>
+      </w:r>
+      <w:r>
+        <w:rPr>
+          <w:rFonts w:ascii="Times New Roman" w:hAnsi="Times New Roman" w:cs="Times New Roman"/>
+          <w:b/>
+          <w:bCs/>
+        </w:rPr>
+        <w:t>week 2.5 – 4)</w:t>
+      </w:r>
+    </w:p>
+    <w:p>
+      <w:pPr>
+        <w:pStyle w:val="ListParagraph"/>
+        <w:rPr>
+          <w:rFonts w:ascii="Times New Roman" w:hAnsi="Times New Roman" w:cs="Times New Roman"/>
+          <w:b/>
+          <w:bCs/>
+        </w:rPr>
+      </w:pPr>
+      <w:r>
+        <w:rPr>
+          <w:rFonts w:ascii="Times New Roman" w:hAnsi="Times New Roman" w:cs="Times New Roman"/>
+          <w:b/>
+          <w:bCs/>
+        </w:rPr>
+        <w:t>(current)</w:t>
+      </w:r>
+    </w:p>
+    <w:p>
+      <w:pPr>
+        <w:pStyle w:val="ListParagraph"/>
+        <w:rPr>
+          <w:rFonts w:ascii="Times New Roman" w:hAnsi="Times New Roman" w:cs="Times New Roman"/>
+          <w:b/>
+          <w:bCs/>
+        </w:rPr>
+      </w:pPr>
+    </w:p>
+    <w:p>
+      <w:pPr>
+        <w:pStyle w:val="ListParagraph"/>
+        <w:numPr>
+          <w:ilvl w:val="0"/>
+          <w:numId w:val="5"/>
+        </w:numPr>
+        <w:rPr>
+          <w:rFonts w:ascii="Times New Roman" w:hAnsi="Times New Roman" w:cs="Times New Roman"/>
+        </w:rPr>
+      </w:pPr>
+      <w:r>
+        <w:rPr>
+          <w:rFonts w:ascii="Times New Roman" w:hAnsi="Times New Roman" w:cs="Times New Roman"/>
+        </w:rPr>
+        <w:t>NPC trade</w:t>
+      </w:r>
       <w:r>
         <w:rPr>
           <w:rFonts w:ascii="Times New Roman" w:hAnsi="Times New Roman" w:cs="Times New Roman"/>
         </w:rPr>
         <w:t xml:space="preserve">, </w:t>
       </w:r>
-      <w:proofErr w:type="spellStart"/>
-      <w:r>
-        <w:rPr>
-          <w:rFonts w:ascii="Times New Roman" w:hAnsi="Times New Roman" w:cs="Times New Roman"/>
-        </w:rPr>
-        <w:t>playstate</w:t>
-      </w:r>
-      <w:proofErr w:type="spellEnd"/>
-      <w:r>
-        <w:rPr>
-          <w:rFonts w:ascii="Times New Roman" w:hAnsi="Times New Roman" w:cs="Times New Roman"/>
-        </w:rPr>
-        <w:t xml:space="preserve">, </w:t>
-      </w:r>
-      <w:proofErr w:type="spellStart"/>
-      <w:r>
-        <w:rPr>
-          <w:rFonts w:ascii="Times New Roman" w:hAnsi="Times New Roman" w:cs="Times New Roman"/>
-        </w:rPr>
-        <w:t>battlestate</w:t>
-      </w:r>
-      <w:proofErr w:type="spellEnd"/>
-      <w:r>
-        <w:rPr>
-          <w:rFonts w:ascii="Times New Roman" w:hAnsi="Times New Roman" w:cs="Times New Roman"/>
-          <w:lang w:val="uk-UA"/>
-        </w:rPr>
-        <w:t xml:space="preserve"> +-</w:t>
-      </w:r>
-    </w:p>
-    <w:p>
-      <w:pPr>
-        <w:pStyle w:val="ListParagraph"/>
-        <w:numPr>
-          <w:ilvl w:val="0"/>
-          <w:numId w:val="3"/>
-        </w:numPr>
-        <w:rPr>
-          <w:rFonts w:ascii="Times New Roman" w:hAnsi="Times New Roman" w:cs="Times New Roman"/>
-        </w:rPr>
-      </w:pPr>
-      <w:r>
-        <w:rPr>
-          <w:rFonts w:ascii="Times New Roman" w:hAnsi="Times New Roman" w:cs="Times New Roman"/>
-        </w:rPr>
-        <w:t>Map contains Room contains Tile</w:t>
-      </w:r>
-      <w:r>
-        <w:rPr>
-          <w:rFonts w:ascii="Times New Roman" w:hAnsi="Times New Roman" w:cs="Times New Roman"/>
-          <w:lang w:val="uk-UA"/>
-        </w:rPr>
-        <w:t xml:space="preserve"> +</w:t>
-      </w:r>
-    </w:p>
-    <w:p>
-      <w:pPr>
-        <w:pStyle w:val="ListParagraph"/>
-        <w:numPr>
-          <w:ilvl w:val="0"/>
-          <w:numId w:val="3"/>
-        </w:numPr>
-        <w:rPr>
-          <w:rFonts w:ascii="Times New Roman" w:hAnsi="Times New Roman" w:cs="Times New Roman"/>
-        </w:rPr>
-      </w:pPr>
-      <w:r>
-        <w:rPr>
-          <w:rFonts w:ascii="Times New Roman" w:hAnsi="Times New Roman" w:cs="Times New Roman"/>
-        </w:rPr>
-        <w:t>Player</w:t>
-      </w:r>
-      <w:r>
-        <w:rPr>
-          <w:rFonts w:ascii="Times New Roman" w:hAnsi="Times New Roman" w:cs="Times New Roman"/>
-          <w:lang w:val="uk-UA"/>
-        </w:rPr>
-        <w:t xml:space="preserve"> +</w:t>
-      </w:r>
-    </w:p>
-    <w:p>
-      <w:pPr>
-        <w:pStyle w:val="ListParagraph"/>
-        <w:numPr>
-          <w:ilvl w:val="0"/>
-          <w:numId w:val="3"/>
-        </w:numPr>
-        <w:rPr>
-          <w:rFonts w:ascii="Times New Roman" w:hAnsi="Times New Roman" w:cs="Times New Roman"/>
-        </w:rPr>
-      </w:pPr>
-      <w:proofErr w:type="spellStart"/>
-      <w:r>
-        <w:rPr>
-          <w:rFonts w:ascii="Times New Roman" w:hAnsi="Times New Roman" w:cs="Times New Roman"/>
-        </w:rPr>
-        <w:t>InputManager</w:t>
-      </w:r>
-      <w:proofErr w:type="spellEnd"/>
-      <w:r>
-        <w:rPr>
-          <w:rFonts w:ascii="Times New Roman" w:hAnsi="Times New Roman" w:cs="Times New Roman"/>
-          <w:lang w:val="uk-UA"/>
-        </w:rPr>
-        <w:t xml:space="preserve"> +</w:t>
-      </w:r>
-    </w:p>
-    <w:p>
-      <w:pPr>
-        <w:pStyle w:val="ListParagraph"/>
-        <w:numPr>
-          <w:ilvl w:val="0"/>
-          <w:numId w:val="3"/>
-        </w:numPr>
-        <w:rPr>
-          <w:rFonts w:ascii="Times New Roman" w:hAnsi="Times New Roman" w:cs="Times New Roman"/>
-        </w:rPr>
-      </w:pPr>
-      <w:proofErr w:type="spellStart"/>
-      <w:r>
-        <w:rPr>
-          <w:rFonts w:ascii="Times New Roman" w:hAnsi="Times New Roman" w:cs="Times New Roman"/>
-        </w:rPr>
-        <w:t>CollisionManager</w:t>
-      </w:r>
-      <w:proofErr w:type="spellEnd"/>
-      <w:r>
-        <w:rPr>
-          <w:rFonts w:ascii="Times New Roman" w:hAnsi="Times New Roman" w:cs="Times New Roman"/>
-          <w:lang w:val="uk-UA"/>
-        </w:rPr>
-        <w:t xml:space="preserve"> +</w:t>
-      </w:r>
-    </w:p>
-    <w:p>
-      <w:pPr>
-        <w:pStyle w:val="ListParagraph"/>
-        <w:numPr>
-          <w:ilvl w:val="0"/>
-          <w:numId w:val="3"/>
-        </w:numPr>
-        <w:rPr>
-          <w:rFonts w:ascii="Times New Roman" w:hAnsi="Times New Roman" w:cs="Times New Roman"/>
-        </w:rPr>
-      </w:pPr>
-      <w:proofErr w:type="spellStart"/>
-      <w:r>
-        <w:rPr>
-          <w:rFonts w:ascii="Times New Roman" w:hAnsi="Times New Roman" w:cs="Times New Roman"/>
-        </w:rPr>
-        <w:t>AssetSetter</w:t>
-      </w:r>
-      <w:proofErr w:type="spellEnd"/>
-      <w:r>
-        <w:rPr>
-          <w:rFonts w:ascii="Times New Roman" w:hAnsi="Times New Roman" w:cs="Times New Roman"/>
-          <w:lang w:val="uk-UA"/>
-        </w:rPr>
-        <w:t xml:space="preserve"> +</w:t>
-      </w:r>
-    </w:p>
-    <w:p>
-      <w:pPr>
-        <w:pStyle w:val="ListParagraph"/>
-        <w:numPr>
-          <w:ilvl w:val="0"/>
-          <w:numId w:val="3"/>
-        </w:numPr>
-        <w:rPr>
-          <w:rFonts w:ascii="Times New Roman" w:hAnsi="Times New Roman" w:cs="Times New Roman"/>
-        </w:rPr>
-      </w:pPr>
-      <w:r>
-        <w:rPr>
-          <w:rFonts w:ascii="Times New Roman" w:hAnsi="Times New Roman" w:cs="Times New Roman"/>
-        </w:rPr>
-        <w:t>Camera</w:t>
-      </w:r>
-      <w:r>
-        <w:rPr>
-          <w:rFonts w:ascii="Times New Roman" w:hAnsi="Times New Roman" w:cs="Times New Roman"/>
-          <w:lang w:val="uk-UA"/>
-        </w:rPr>
-        <w:t xml:space="preserve"> +</w:t>
-      </w:r>
-    </w:p>
-    <w:p>
-      <w:pPr>
-        <w:pStyle w:val="ListParagraph"/>
-        <w:numPr>
-          <w:ilvl w:val="0"/>
-          <w:numId w:val="3"/>
-        </w:numPr>
-        <w:rPr>
-          <w:rFonts w:ascii="Times New Roman" w:hAnsi="Times New Roman" w:cs="Times New Roman"/>
-        </w:rPr>
-      </w:pPr>
-      <w:r>
-        <w:rPr>
-          <w:rFonts w:ascii="Times New Roman" w:hAnsi="Times New Roman" w:cs="Times New Roman"/>
-        </w:rPr>
-        <w:t xml:space="preserve">Entity, </w:t>
-      </w:r>
-      <w:r>
-        <w:rPr>
-          <w:rFonts w:ascii="Times New Roman" w:hAnsi="Times New Roman" w:cs="Times New Roman"/>
-        </w:rPr>
-        <w:t xml:space="preserve">Body, </w:t>
-      </w:r>
-      <w:r>
-        <w:rPr>
-          <w:rFonts w:ascii="Times New Roman" w:hAnsi="Times New Roman" w:cs="Times New Roman"/>
-        </w:rPr>
-        <w:t xml:space="preserve">Object, Mob, </w:t>
-      </w:r>
-      <w:proofErr w:type="spellStart"/>
-      <w:r>
-        <w:rPr>
-          <w:rFonts w:ascii="Times New Roman" w:hAnsi="Times New Roman" w:cs="Times New Roman"/>
-        </w:rPr>
-        <w:t>GroupMember</w:t>
-      </w:r>
-      <w:proofErr w:type="spellEnd"/>
-      <w:r>
-        <w:rPr>
-          <w:rFonts w:ascii="Times New Roman" w:hAnsi="Times New Roman" w:cs="Times New Roman"/>
-          <w:lang w:val="uk-UA"/>
-        </w:rPr>
-        <w:t xml:space="preserve"> +-</w:t>
-      </w:r>
-    </w:p>
-    <w:p>
-      <w:pPr>
-        <w:pStyle w:val="ListParagraph"/>
-        <w:numPr>
-          <w:ilvl w:val="0"/>
-          <w:numId w:val="3"/>
-        </w:numPr>
-        <w:rPr>
-          <w:rFonts w:ascii="Times New Roman" w:hAnsi="Times New Roman" w:cs="Times New Roman"/>
-        </w:rPr>
-      </w:pPr>
-      <w:r>
-        <w:rPr>
-          <w:rFonts w:ascii="Times New Roman" w:hAnsi="Times New Roman" w:cs="Times New Roman"/>
-        </w:rPr>
-        <w:t>A*Pathfinding</w:t>
-      </w:r>
-    </w:p>
-    <w:p>
-      <w:pPr>
-        <w:pStyle w:val="ListParagraph"/>
-        <w:numPr>
-          <w:ilvl w:val="0"/>
-          <w:numId w:val="3"/>
-        </w:numPr>
-        <w:rPr>
-          <w:rFonts w:ascii="Times New Roman" w:hAnsi="Times New Roman" w:cs="Times New Roman"/>
-        </w:rPr>
-      </w:pPr>
-      <w:proofErr w:type="spellStart"/>
-      <w:r>
-        <w:rPr>
-          <w:rFonts w:ascii="Times New Roman" w:hAnsi="Times New Roman" w:cs="Times New Roman"/>
-        </w:rPr>
-        <w:t>UIManager</w:t>
-      </w:r>
-      <w:proofErr w:type="spellEnd"/>
-    </w:p>
-    <w:p>
-      <w:pPr>
-        <w:pStyle w:val="ListParagraph"/>
-        <w:numPr>
-          <w:ilvl w:val="0"/>
-          <w:numId w:val="3"/>
-        </w:numPr>
-        <w:rPr>
-          <w:rFonts w:ascii="Times New Roman" w:hAnsi="Times New Roman" w:cs="Times New Roman"/>
-        </w:rPr>
-      </w:pPr>
-      <w:r>
-        <w:rPr>
-          <w:rFonts w:ascii="Times New Roman" w:hAnsi="Times New Roman" w:cs="Times New Roman"/>
-        </w:rPr>
-        <w:t xml:space="preserve">Other </w:t>
-      </w:r>
-      <w:proofErr w:type="spellStart"/>
-      <w:r>
-        <w:rPr>
-          <w:rFonts w:ascii="Times New Roman" w:hAnsi="Times New Roman" w:cs="Times New Roman"/>
-        </w:rPr>
-        <w:t>gamestates</w:t>
-      </w:r>
-      <w:proofErr w:type="spellEnd"/>
-      <w:r>
-        <w:rPr>
-          <w:rFonts w:ascii="Times New Roman" w:hAnsi="Times New Roman" w:cs="Times New Roman"/>
-        </w:rPr>
-        <w:t xml:space="preserve">: </w:t>
-      </w:r>
-      <w:proofErr w:type="spellStart"/>
-      <w:r>
-        <w:rPr>
-          <w:rFonts w:ascii="Times New Roman" w:hAnsi="Times New Roman" w:cs="Times New Roman"/>
-        </w:rPr>
-        <w:t>menustate</w:t>
-      </w:r>
-      <w:proofErr w:type="spellEnd"/>
-      <w:r>
-        <w:rPr>
-          <w:rFonts w:ascii="Times New Roman" w:hAnsi="Times New Roman" w:cs="Times New Roman"/>
-        </w:rPr>
-        <w:t xml:space="preserve"> (substates: </w:t>
-      </w:r>
-      <w:proofErr w:type="spellStart"/>
-      <w:r>
-        <w:rPr>
-          <w:rFonts w:ascii="Times New Roman" w:hAnsi="Times New Roman" w:cs="Times New Roman"/>
-        </w:rPr>
-        <w:t>inventorystate</w:t>
-      </w:r>
-      <w:proofErr w:type="spellEnd"/>
-      <w:r>
-        <w:rPr>
-          <w:rFonts w:ascii="Times New Roman" w:hAnsi="Times New Roman" w:cs="Times New Roman"/>
-        </w:rPr>
-        <w:t>)</w:t>
-      </w:r>
-      <w:r>
-        <w:rPr>
-          <w:rFonts w:ascii="Times New Roman" w:hAnsi="Times New Roman" w:cs="Times New Roman"/>
-        </w:rPr>
-        <w:t xml:space="preserve"> </w:t>
-      </w:r>
-      <w:r>
-        <w:rPr>
-          <w:rFonts w:ascii="Times New Roman" w:hAnsi="Times New Roman" w:cs="Times New Roman"/>
-          <w:b/>
-          <w:bCs/>
-        </w:rPr>
-        <w:t>(</w:t>
-      </w:r>
-      <w:r>
-        <w:rPr>
-          <w:rFonts w:ascii="Times New Roman" w:hAnsi="Times New Roman" w:cs="Times New Roman"/>
-          <w:b/>
-          <w:bCs/>
-          <w:lang w:val="ru-RU"/>
-        </w:rPr>
-        <w:t>смотр</w:t>
-      </w:r>
-      <w:r>
-        <w:rPr>
-          <w:rFonts w:ascii="Times New Roman" w:hAnsi="Times New Roman" w:cs="Times New Roman"/>
-          <w:b/>
-          <w:bCs/>
-        </w:rPr>
-        <w:t xml:space="preserve">. </w:t>
-      </w:r>
-      <w:proofErr w:type="spellStart"/>
-      <w:r>
-        <w:rPr>
-          <w:rFonts w:ascii="Times New Roman" w:hAnsi="Times New Roman" w:cs="Times New Roman"/>
-          <w:b/>
-          <w:bCs/>
-        </w:rPr>
-        <w:t>Globals.GameState</w:t>
-      </w:r>
-      <w:proofErr w:type="spellEnd"/>
-      <w:r>
-        <w:rPr>
-          <w:rFonts w:ascii="Times New Roman" w:hAnsi="Times New Roman" w:cs="Times New Roman"/>
-          <w:b/>
-          <w:bCs/>
-        </w:rPr>
-        <w:t>)</w:t>
-      </w:r>
-    </w:p>
-    <w:p>
-      <w:pPr>
-        <w:pStyle w:val="ListParagraph"/>
-        <w:rPr>
-          <w:rFonts w:ascii="Times New Roman" w:hAnsi="Times New Roman" w:cs="Times New Roman"/>
-        </w:rPr>
-      </w:pPr>
-    </w:p>
-    <w:p>
-      <w:pPr>
-        <w:pStyle w:val="ListParagraph"/>
-        <w:rPr>
-          <w:rFonts w:ascii="Times New Roman" w:hAnsi="Times New Roman" w:cs="Times New Roman"/>
-        </w:rPr>
-      </w:pPr>
-    </w:p>
-    <w:p>
-      <w:pPr>
-        <w:pStyle w:val="ListParagraph"/>
-        <w:rPr>
-          <w:rFonts w:ascii="Times New Roman" w:hAnsi="Times New Roman" w:cs="Times New Roman"/>
-          <w:b/>
-          <w:bCs/>
-        </w:rPr>
-      </w:pPr>
-      <w:r>
-        <w:rPr>
-          <w:rFonts w:ascii="Times New Roman" w:hAnsi="Times New Roman" w:cs="Times New Roman"/>
-          <w:b/>
-          <w:bCs/>
-        </w:rPr>
-        <w:t xml:space="preserve">Stage </w:t>
-      </w:r>
-      <w:r>
-        <w:rPr>
-          <w:rFonts w:ascii="Times New Roman" w:hAnsi="Times New Roman" w:cs="Times New Roman"/>
-          <w:b/>
-          <w:bCs/>
-        </w:rPr>
-        <w:t>2</w:t>
-      </w:r>
-      <w:r>
-        <w:rPr>
-          <w:rFonts w:ascii="Times New Roman" w:hAnsi="Times New Roman" w:cs="Times New Roman"/>
-          <w:b/>
-          <w:bCs/>
-        </w:rPr>
-        <w:t xml:space="preserve"> (</w:t>
-      </w:r>
-      <w:r>
-        <w:rPr>
-          <w:rFonts w:ascii="Times New Roman" w:hAnsi="Times New Roman" w:cs="Times New Roman"/>
-          <w:b/>
-          <w:bCs/>
-        </w:rPr>
-        <w:t xml:space="preserve">week </w:t>
-      </w:r>
-      <w:r>
-        <w:rPr>
-          <w:rFonts w:ascii="Times New Roman" w:hAnsi="Times New Roman" w:cs="Times New Roman"/>
-          <w:b/>
-          <w:bCs/>
-        </w:rPr>
-        <w:t xml:space="preserve">2 – </w:t>
-      </w:r>
-      <w:r>
-        <w:rPr>
-          <w:rFonts w:ascii="Times New Roman" w:hAnsi="Times New Roman" w:cs="Times New Roman"/>
-          <w:b/>
-          <w:bCs/>
-        </w:rPr>
-        <w:t>2.5</w:t>
-      </w:r>
-      <w:r>
-        <w:rPr>
-          <w:rFonts w:ascii="Times New Roman" w:hAnsi="Times New Roman" w:cs="Times New Roman"/>
-          <w:b/>
-          <w:bCs/>
-        </w:rPr>
-        <w:t>)</w:t>
-      </w:r>
-    </w:p>
-    <w:p>
-      <w:pPr>
-        <w:pStyle w:val="ListParagraph"/>
-        <w:rPr>
-          <w:rFonts w:ascii="Times New Roman" w:hAnsi="Times New Roman" w:cs="Times New Roman"/>
-          <w:b/>
-          <w:bCs/>
-        </w:rPr>
-      </w:pPr>
-      <w:r>
-        <w:rPr>
-          <w:rFonts w:ascii="Times New Roman" w:hAnsi="Times New Roman" w:cs="Times New Roman"/>
-          <w:b/>
-          <w:bCs/>
-        </w:rPr>
-        <w:t>(finished)</w:t>
-      </w:r>
-    </w:p>
-    <w:p>
-      <w:pPr>
-        <w:pStyle w:val="ListParagraph"/>
-        <w:rPr>
-          <w:rFonts w:ascii="Times New Roman" w:hAnsi="Times New Roman" w:cs="Times New Roman"/>
-        </w:rPr>
-      </w:pPr>
-    </w:p>
-    <w:p>
-      <w:pPr>
-        <w:pStyle w:val="ListParagraph"/>
-        <w:numPr>
-          <w:ilvl w:val="0"/>
-          <w:numId w:val="4"/>
-        </w:numPr>
-        <w:rPr>
-          <w:rFonts w:ascii="Times New Roman" w:hAnsi="Times New Roman" w:cs="Times New Roman"/>
-        </w:rPr>
-      </w:pPr>
-      <w:r>
-        <w:rPr>
-          <w:rFonts w:ascii="Times New Roman" w:hAnsi="Times New Roman" w:cs="Times New Roman"/>
-        </w:rPr>
-        <w:t>Sprites and Animations</w:t>
-      </w:r>
-    </w:p>
-    <w:p>
-      <w:pPr>
-        <w:pStyle w:val="ListParagraph"/>
-        <w:numPr>
-          <w:ilvl w:val="0"/>
-          <w:numId w:val="4"/>
-        </w:numPr>
-        <w:rPr>
-          <w:rFonts w:ascii="Times New Roman" w:hAnsi="Times New Roman" w:cs="Times New Roman"/>
-        </w:rPr>
-      </w:pPr>
-      <w:r>
-        <w:rPr>
-          <w:rFonts w:ascii="Times New Roman" w:hAnsi="Times New Roman" w:cs="Times New Roman"/>
-        </w:rPr>
-        <w:t>In-Game menu</w:t>
-      </w:r>
-    </w:p>
-    <w:p>
-      <w:pPr>
-        <w:pStyle w:val="ListParagraph"/>
-        <w:numPr>
-          <w:ilvl w:val="0"/>
-          <w:numId w:val="4"/>
-        </w:numPr>
-        <w:rPr>
-          <w:rFonts w:ascii="Times New Roman" w:hAnsi="Times New Roman" w:cs="Times New Roman"/>
-        </w:rPr>
-      </w:pPr>
-      <w:r>
-        <w:rPr>
-          <w:rFonts w:ascii="Times New Roman" w:hAnsi="Times New Roman" w:cs="Times New Roman"/>
-        </w:rPr>
-        <w:t>Config Management</w:t>
-      </w:r>
-    </w:p>
-    <w:p>
-      <w:pPr>
-        <w:pStyle w:val="ListParagraph"/>
-        <w:numPr>
-          <w:ilvl w:val="0"/>
-          <w:numId w:val="4"/>
-        </w:numPr>
-        <w:rPr>
-          <w:rFonts w:ascii="Times New Roman" w:hAnsi="Times New Roman" w:cs="Times New Roman"/>
-        </w:rPr>
-      </w:pPr>
-      <w:r>
-        <w:rPr>
-          <w:rFonts w:ascii="Times New Roman" w:hAnsi="Times New Roman" w:cs="Times New Roman"/>
-        </w:rPr>
-        <w:t>Main Menu</w:t>
-      </w:r>
-    </w:p>
-    <w:p>
-      <w:pPr>
-        <w:pStyle w:val="ListParagraph"/>
-        <w:numPr>
-          <w:ilvl w:val="0"/>
-          <w:numId w:val="4"/>
-        </w:numPr>
-        <w:rPr>
-          <w:rFonts w:ascii="Times New Roman" w:hAnsi="Times New Roman" w:cs="Times New Roman"/>
-        </w:rPr>
-      </w:pPr>
-      <w:r>
-        <w:rPr>
-          <w:rFonts w:ascii="Times New Roman" w:hAnsi="Times New Roman" w:cs="Times New Roman"/>
-        </w:rPr>
-        <w:t xml:space="preserve">NPC and </w:t>
-      </w:r>
-      <w:proofErr w:type="spellStart"/>
-      <w:r>
-        <w:rPr>
-          <w:rFonts w:ascii="Times New Roman" w:hAnsi="Times New Roman" w:cs="Times New Roman"/>
-        </w:rPr>
-        <w:t>Interractions</w:t>
-      </w:r>
-      <w:proofErr w:type="spellEnd"/>
-    </w:p>
-    <w:p>
-      <w:pPr>
-        <w:pStyle w:val="ListParagraph"/>
-        <w:numPr>
-          <w:ilvl w:val="0"/>
-          <w:numId w:val="4"/>
-        </w:numPr>
-        <w:rPr>
-          <w:rFonts w:ascii="Times New Roman" w:hAnsi="Times New Roman" w:cs="Times New Roman"/>
-        </w:rPr>
-      </w:pPr>
-      <w:r>
-        <w:rPr>
-          <w:rFonts w:ascii="Times New Roman" w:hAnsi="Times New Roman" w:cs="Times New Roman"/>
-        </w:rPr>
-        <w:t>Inventory Management</w:t>
-      </w:r>
-    </w:p>
-    <w:p>
-      <w:pPr>
-        <w:pStyle w:val="ListParagraph"/>
-        <w:numPr>
-          <w:ilvl w:val="0"/>
-          <w:numId w:val="4"/>
-        </w:numPr>
-        <w:rPr>
-          <w:rFonts w:ascii="Times New Roman" w:hAnsi="Times New Roman" w:cs="Times New Roman"/>
-        </w:rPr>
-      </w:pPr>
-      <w:r>
-        <w:rPr>
-          <w:rFonts w:ascii="Times New Roman" w:hAnsi="Times New Roman" w:cs="Times New Roman"/>
-        </w:rPr>
-        <w:t>Quest Management</w:t>
-      </w:r>
-    </w:p>
-    <w:p>
-      <w:pPr>
-        <w:pStyle w:val="ListParagraph"/>
-        <w:numPr>
-          <w:ilvl w:val="0"/>
-          <w:numId w:val="4"/>
-        </w:numPr>
-        <w:rPr>
-          <w:rFonts w:ascii="Times New Roman" w:hAnsi="Times New Roman" w:cs="Times New Roman"/>
-        </w:rPr>
-      </w:pPr>
-      <w:r>
-        <w:rPr>
-          <w:rFonts w:ascii="Times New Roman" w:hAnsi="Times New Roman" w:cs="Times New Roman"/>
-        </w:rPr>
-        <w:t>Dialogue Management</w:t>
-      </w:r>
-    </w:p>
-    <w:p>
-      <w:pPr>
-        <w:pStyle w:val="ListParagraph"/>
-        <w:numPr>
-          <w:ilvl w:val="0"/>
-          <w:numId w:val="4"/>
-        </w:numPr>
-        <w:rPr>
-          <w:rFonts w:ascii="Times New Roman" w:hAnsi="Times New Roman" w:cs="Times New Roman"/>
-        </w:rPr>
-      </w:pPr>
-      <w:proofErr w:type="spellStart"/>
-      <w:r>
-        <w:rPr>
-          <w:rFonts w:ascii="Times New Roman" w:hAnsi="Times New Roman" w:cs="Times New Roman"/>
-        </w:rPr>
-        <w:t>SaveManager</w:t>
-      </w:r>
-      <w:proofErr w:type="spellEnd"/>
-      <w:r>
-        <w:rPr>
-          <w:rFonts w:ascii="Times New Roman" w:hAnsi="Times New Roman" w:cs="Times New Roman"/>
-          <w:lang w:val="uk-UA"/>
-        </w:rPr>
-        <w:t xml:space="preserve"> +-</w:t>
-      </w:r>
-      <w:r>
-        <w:rPr>
-          <w:rFonts w:ascii="Times New Roman" w:hAnsi="Times New Roman" w:cs="Times New Roman"/>
-        </w:rPr>
-        <w:t xml:space="preserve"> </w:t>
-      </w:r>
-      <w:r>
-        <w:rPr>
-          <w:rFonts w:ascii="Times New Roman" w:hAnsi="Times New Roman" w:cs="Times New Roman"/>
-          <w:b/>
-          <w:bCs/>
-        </w:rPr>
-        <w:t>(</w:t>
-      </w:r>
-      <w:r>
-        <w:rPr>
-          <w:rFonts w:ascii="Times New Roman" w:hAnsi="Times New Roman" w:cs="Times New Roman"/>
-          <w:b/>
-          <w:bCs/>
-          <w:lang w:val="ru-RU"/>
-        </w:rPr>
-        <w:t>смотр</w:t>
-      </w:r>
-      <w:r>
-        <w:rPr>
-          <w:rFonts w:ascii="Times New Roman" w:hAnsi="Times New Roman" w:cs="Times New Roman"/>
-          <w:b/>
-          <w:bCs/>
-        </w:rPr>
-        <w:t xml:space="preserve">. </w:t>
-      </w:r>
-      <w:proofErr w:type="spellStart"/>
-      <w:r>
-        <w:rPr>
-          <w:rFonts w:ascii="Times New Roman" w:hAnsi="Times New Roman" w:cs="Times New Roman"/>
-          <w:b/>
-          <w:bCs/>
-        </w:rPr>
-        <w:t>Globals.mapReader</w:t>
-      </w:r>
-      <w:proofErr w:type="spellEnd"/>
-      <w:r>
-        <w:rPr>
-          <w:rFonts w:ascii="Times New Roman" w:hAnsi="Times New Roman" w:cs="Times New Roman"/>
-          <w:b/>
-          <w:bCs/>
-        </w:rPr>
-        <w:t>)</w:t>
-      </w:r>
-    </w:p>
-    <w:p>
-      <w:pPr>
-        <w:pStyle w:val="ListParagraph"/>
-        <w:numPr>
-          <w:ilvl w:val="0"/>
-          <w:numId w:val="4"/>
-        </w:numPr>
-        <w:rPr>
-          <w:rFonts w:ascii="Times New Roman" w:hAnsi="Times New Roman" w:cs="Times New Roman"/>
-        </w:rPr>
-      </w:pPr>
-      <w:r>
-        <w:rPr>
-          <w:rFonts w:ascii="Times New Roman" w:hAnsi="Times New Roman" w:cs="Times New Roman"/>
-        </w:rPr>
-        <w:t>Other fixes</w:t>
-      </w:r>
-    </w:p>
-    <w:p>
-      <w:pPr>
-        <w:pStyle w:val="ListParagraph"/>
-        <w:rPr>
-          <w:rFonts w:ascii="Times New Roman" w:hAnsi="Times New Roman" w:cs="Times New Roman"/>
-        </w:rPr>
-      </w:pPr>
-    </w:p>
-    <w:p>
-      <w:pPr>
-        <w:pStyle w:val="ListParagraph"/>
-        <w:rPr>
-          <w:rFonts w:ascii="Times New Roman" w:hAnsi="Times New Roman" w:cs="Times New Roman"/>
-        </w:rPr>
-      </w:pPr>
-    </w:p>
-    <w:p>
-      <w:pPr>
-        <w:pStyle w:val="ListParagraph"/>
-        <w:rPr>
-          <w:rFonts w:ascii="Times New Roman" w:hAnsi="Times New Roman" w:cs="Times New Roman"/>
-          <w:b/>
-          <w:bCs/>
-        </w:rPr>
-      </w:pPr>
-      <w:r>
-        <w:rPr>
-          <w:rFonts w:ascii="Times New Roman" w:hAnsi="Times New Roman" w:cs="Times New Roman"/>
-          <w:b/>
-          <w:bCs/>
-        </w:rPr>
-        <w:t>Stage 3 (</w:t>
-      </w:r>
-      <w:r>
-        <w:rPr>
-          <w:rFonts w:ascii="Times New Roman" w:hAnsi="Times New Roman" w:cs="Times New Roman"/>
-          <w:b/>
-          <w:bCs/>
-        </w:rPr>
-        <w:t>week 2.5 – 4)</w:t>
-      </w:r>
-    </w:p>
-    <w:p>
-      <w:pPr>
-        <w:pStyle w:val="ListParagraph"/>
-        <w:rPr>
-          <w:rFonts w:ascii="Times New Roman" w:hAnsi="Times New Roman" w:cs="Times New Roman"/>
-          <w:b/>
-          <w:bCs/>
-        </w:rPr>
-      </w:pPr>
-      <w:r>
-        <w:rPr>
-          <w:rFonts w:ascii="Times New Roman" w:hAnsi="Times New Roman" w:cs="Times New Roman"/>
-          <w:b/>
-          <w:bCs/>
-        </w:rPr>
-        <w:t>(current)</w:t>
-      </w:r>
-    </w:p>
-    <w:p>
-      <w:pPr>
-        <w:pStyle w:val="ListParagraph"/>
-        <w:rPr>
-          <w:rFonts w:ascii="Times New Roman" w:hAnsi="Times New Roman" w:cs="Times New Roman"/>
-          <w:b/>
-          <w:bCs/>
-        </w:rPr>
-      </w:pPr>
+      <w:r>
+        <w:rPr>
+          <w:rFonts w:ascii="Times New Roman" w:hAnsi="Times New Roman" w:cs="Times New Roman"/>
+        </w:rPr>
+        <w:t>quest giving</w:t>
+      </w:r>
+      <w:r>
+        <w:rPr>
+          <w:rFonts w:ascii="Times New Roman" w:hAnsi="Times New Roman" w:cs="Times New Roman"/>
+        </w:rPr>
+        <w:t xml:space="preserve"> and attack choices</w:t>
+      </w:r>
     </w:p>
     <w:p>
       <w:pPr>
@@ -995,30 +881,6 @@
         <w:rPr>
           <w:rFonts w:ascii="Times New Roman" w:hAnsi="Times New Roman" w:cs="Times New Roman"/>
         </w:rPr>
-        <w:t>NPC trade</w:t>
-      </w:r>
-      <w:r>
-        <w:rPr>
-          <w:rFonts w:ascii="Times New Roman" w:hAnsi="Times New Roman" w:cs="Times New Roman"/>
-        </w:rPr>
-        <w:t xml:space="preserve"> and quest giving</w:t>
-      </w:r>
-    </w:p>
-    <w:p>
-      <w:pPr>
-        <w:pStyle w:val="ListParagraph"/>
-        <w:numPr>
-          <w:ilvl w:val="0"/>
-          <w:numId w:val="5"/>
-        </w:numPr>
-        <w:rPr>
-          <w:rFonts w:ascii="Times New Roman" w:hAnsi="Times New Roman" w:cs="Times New Roman"/>
-        </w:rPr>
-      </w:pPr>
-      <w:r>
-        <w:rPr>
-          <w:rFonts w:ascii="Times New Roman" w:hAnsi="Times New Roman" w:cs="Times New Roman"/>
-        </w:rPr>
         <w:t>b</w:t>
       </w:r>
       <w:r>
@@ -1027,7 +889,6 @@
         </w:rPr>
         <w:t xml:space="preserve">attle </w:t>
       </w:r>
-      <w:proofErr w:type="spellStart"/>
       <w:r>
         <w:rPr>
           <w:rFonts w:ascii="Times New Roman" w:hAnsi="Times New Roman" w:cs="Times New Roman"/>
@@ -1040,7 +901,6 @@
         </w:rPr>
         <w:t>ameState</w:t>
       </w:r>
-      <w:proofErr w:type="spellEnd"/>
     </w:p>
     <w:p>
       <w:pPr>
@@ -1196,21 +1056,12 @@
           <w:highlight w:val="magenta"/>
         </w:rPr>
       </w:pPr>
-      <w:proofErr w:type="spellStart"/>
       <w:r>
         <w:rPr>
           <w:rFonts w:ascii="Times New Roman" w:hAnsi="Times New Roman" w:cs="Times New Roman"/>
           <w:highlight w:val="magenta"/>
         </w:rPr>
-        <w:t>MapEditor</w:t>
-      </w:r>
-      <w:proofErr w:type="spellEnd"/>
-      <w:r>
-        <w:rPr>
-          <w:rFonts w:ascii="Times New Roman" w:hAnsi="Times New Roman" w:cs="Times New Roman"/>
-          <w:highlight w:val="magenta"/>
-        </w:rPr>
-        <w:t xml:space="preserve"> project</w:t>
+        <w:t>MapEditor project</w:t>
       </w:r>
     </w:p>
     <w:p>

</xml_diff>